<commit_message>
2.8.5 Duracion y nacionalidad cambiasda en constancias y cursos, temas agregados
</commit_message>
<xml_diff>
--- a/app/static/pdf/empresarial.docx
+++ b/app/static/pdf/empresarial.docx
@@ -9,13 +9,13 @@
           <w:lang w:val="en-US"/>
         </w:rPr>
         <w:drawing>
-          <wp:anchor distT="0" distB="0" distL="114300" distR="114300" simplePos="0" relativeHeight="251658240" behindDoc="0" locked="0" layoutInCell="1" allowOverlap="1" wp14:anchorId="2A234B0F" wp14:editId="6C31B64D">
+          <wp:anchor distT="0" distB="0" distL="114300" distR="114300" simplePos="0" relativeHeight="251658240" behindDoc="0" locked="0" layoutInCell="1" allowOverlap="1" wp14:anchorId="2A234B0F" wp14:editId="532D7147">
             <wp:simplePos x="0" y="0"/>
             <wp:positionH relativeFrom="margin">
               <wp:posOffset>-899795</wp:posOffset>
             </wp:positionH>
             <wp:positionV relativeFrom="margin">
-              <wp:posOffset>-1067778</wp:posOffset>
+              <wp:posOffset>-1050155</wp:posOffset>
             </wp:positionV>
             <wp:extent cx="10063043" cy="7775988"/>
             <wp:effectExtent l="0" t="0" r="0" b="0"/>
@@ -75,6 +75,8 @@
       </w:r>
     </w:p>
     <w:p>
+      <w:bookmarkStart w:id="0" w:name="_GoBack"/>
+      <w:bookmarkEnd w:id="0"/>
       <w:r>
         <w:rPr>
           <w:noProof/>
@@ -83,16 +85,232 @@
         <mc:AlternateContent>
           <mc:Choice Requires="wps">
             <w:drawing>
-              <wp:anchor distT="0" distB="0" distL="114300" distR="114300" simplePos="0" relativeHeight="251664384" behindDoc="0" locked="0" layoutInCell="1" allowOverlap="1" wp14:anchorId="26DF42D8" wp14:editId="7B5A2696">
+              <wp:anchor distT="0" distB="0" distL="114300" distR="114300" simplePos="0" relativeHeight="251667456" behindDoc="0" locked="0" layoutInCell="1" allowOverlap="1" wp14:anchorId="11CA1600" wp14:editId="085E0445">
                 <wp:simplePos x="0" y="0"/>
                 <wp:positionH relativeFrom="column">
-                  <wp:posOffset>291052</wp:posOffset>
+                  <wp:posOffset>8549005</wp:posOffset>
                 </wp:positionH>
                 <wp:positionV relativeFrom="paragraph">
-                  <wp:posOffset>3280543</wp:posOffset>
+                  <wp:posOffset>1377315</wp:posOffset>
                 </wp:positionV>
-                <wp:extent cx="7666074" cy="808074"/>
-                <wp:effectExtent l="0" t="0" r="11430" b="11430"/>
+                <wp:extent cx="381000" cy="2305050"/>
+                <wp:effectExtent l="0" t="0" r="19050" b="19050"/>
+                <wp:wrapNone/>
+                <wp:docPr id="4" name="Rectángulo 4"/>
+                <wp:cNvGraphicFramePr/>
+                <a:graphic xmlns:a="http://schemas.openxmlformats.org/drawingml/2006/main">
+                  <a:graphicData uri="http://schemas.microsoft.com/office/word/2010/wordprocessingShape">
+                    <wps:wsp>
+                      <wps:cNvSpPr/>
+                      <wps:spPr>
+                        <a:xfrm>
+                          <a:off x="0" y="0"/>
+                          <a:ext cx="381000" cy="2305050"/>
+                        </a:xfrm>
+                        <a:prstGeom prst="rect">
+                          <a:avLst/>
+                        </a:prstGeom>
+                        <a:ln>
+                          <a:solidFill>
+                            <a:schemeClr val="bg1"/>
+                          </a:solidFill>
+                        </a:ln>
+                      </wps:spPr>
+                      <wps:style>
+                        <a:lnRef idx="2">
+                          <a:schemeClr val="accent6"/>
+                        </a:lnRef>
+                        <a:fillRef idx="1">
+                          <a:schemeClr val="lt1"/>
+                        </a:fillRef>
+                        <a:effectRef idx="0">
+                          <a:schemeClr val="accent6"/>
+                        </a:effectRef>
+                        <a:fontRef idx="minor">
+                          <a:schemeClr val="dk1"/>
+                        </a:fontRef>
+                      </wps:style>
+                      <wps:bodyPr rot="0" spcFirstLastPara="0" vertOverflow="overflow" horzOverflow="overflow" vert="horz" wrap="square" lIns="91440" tIns="45720" rIns="91440" bIns="45720" numCol="1" spcCol="0" rtlCol="0" fromWordArt="0" anchor="ctr" anchorCtr="0" forceAA="0" compatLnSpc="1">
+                        <a:prstTxWarp prst="textNoShape">
+                          <a:avLst/>
+                        </a:prstTxWarp>
+                        <a:noAutofit/>
+                      </wps:bodyPr>
+                    </wps:wsp>
+                  </a:graphicData>
+                </a:graphic>
+              </wp:anchor>
+            </w:drawing>
+          </mc:Choice>
+          <mc:Fallback>
+            <w:pict>
+              <v:rect w14:anchorId="066F00BF" id="Rectángulo 4" o:spid="_x0000_s1026" style="position:absolute;margin-left:673.15pt;margin-top:108.45pt;width:30pt;height:181.5pt;z-index:251667456;visibility:visible;mso-wrap-style:square;mso-wrap-distance-left:9pt;mso-wrap-distance-top:0;mso-wrap-distance-right:9pt;mso-wrap-distance-bottom:0;mso-position-horizontal:absolute;mso-position-horizontal-relative:text;mso-position-vertical:absolute;mso-position-vertical-relative:text;v-text-anchor:middle" o:gfxdata="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" fillcolor="white [3201]" strokecolor="white [3212]" strokeweight="1pt"/>
+            </w:pict>
+          </mc:Fallback>
+        </mc:AlternateContent>
+      </w:r>
+      <w:r>
+        <w:rPr>
+          <w:noProof/>
+          <w:lang w:val="en-US"/>
+        </w:rPr>
+        <mc:AlternateContent>
+          <mc:Choice Requires="wps">
+            <w:drawing>
+              <wp:anchor distT="0" distB="0" distL="114300" distR="114300" simplePos="0" relativeHeight="251666432" behindDoc="0" locked="0" layoutInCell="1" allowOverlap="1" wp14:anchorId="6CE5FE75" wp14:editId="313124F0">
+                <wp:simplePos x="0" y="0"/>
+                <wp:positionH relativeFrom="column">
+                  <wp:posOffset>-690245</wp:posOffset>
+                </wp:positionH>
+                <wp:positionV relativeFrom="paragraph">
+                  <wp:posOffset>2101215</wp:posOffset>
+                </wp:positionV>
+                <wp:extent cx="266700" cy="876300"/>
+                <wp:effectExtent l="0" t="0" r="19050" b="19050"/>
+                <wp:wrapNone/>
+                <wp:docPr id="3" name="Rectángulo 3"/>
+                <wp:cNvGraphicFramePr/>
+                <a:graphic xmlns:a="http://schemas.openxmlformats.org/drawingml/2006/main">
+                  <a:graphicData uri="http://schemas.microsoft.com/office/word/2010/wordprocessingShape">
+                    <wps:wsp>
+                      <wps:cNvSpPr/>
+                      <wps:spPr>
+                        <a:xfrm>
+                          <a:off x="0" y="0"/>
+                          <a:ext cx="266700" cy="876300"/>
+                        </a:xfrm>
+                        <a:prstGeom prst="rect">
+                          <a:avLst/>
+                        </a:prstGeom>
+                        <a:ln>
+                          <a:solidFill>
+                            <a:schemeClr val="bg1"/>
+                          </a:solidFill>
+                        </a:ln>
+                      </wps:spPr>
+                      <wps:style>
+                        <a:lnRef idx="2">
+                          <a:schemeClr val="accent6"/>
+                        </a:lnRef>
+                        <a:fillRef idx="1">
+                          <a:schemeClr val="lt1"/>
+                        </a:fillRef>
+                        <a:effectRef idx="0">
+                          <a:schemeClr val="accent6"/>
+                        </a:effectRef>
+                        <a:fontRef idx="minor">
+                          <a:schemeClr val="dk1"/>
+                        </a:fontRef>
+                      </wps:style>
+                      <wps:bodyPr rot="0" spcFirstLastPara="0" vertOverflow="overflow" horzOverflow="overflow" vert="horz" wrap="square" lIns="91440" tIns="45720" rIns="91440" bIns="45720" numCol="1" spcCol="0" rtlCol="0" fromWordArt="0" anchor="ctr" anchorCtr="0" forceAA="0" compatLnSpc="1">
+                        <a:prstTxWarp prst="textNoShape">
+                          <a:avLst/>
+                        </a:prstTxWarp>
+                        <a:noAutofit/>
+                      </wps:bodyPr>
+                    </wps:wsp>
+                  </a:graphicData>
+                </a:graphic>
+              </wp:anchor>
+            </w:drawing>
+          </mc:Choice>
+          <mc:Fallback>
+            <w:pict>
+              <v:rect w14:anchorId="403270B2" id="Rectángulo 3" o:spid="_x0000_s1026" style="position:absolute;margin-left:-54.35pt;margin-top:165.45pt;width:21pt;height:69pt;z-index:251666432;visibility:visible;mso-wrap-style:square;mso-wrap-distance-left:9pt;mso-wrap-distance-top:0;mso-wrap-distance-right:9pt;mso-wrap-distance-bottom:0;mso-position-horizontal:absolute;mso-position-horizontal-relative:text;mso-position-vertical:absolute;mso-position-vertical-relative:text;v-text-anchor:middle" o:gfxdata="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" fillcolor="white [3201]" strokecolor="white [3212]" strokeweight="1pt"/>
+            </w:pict>
+          </mc:Fallback>
+        </mc:AlternateContent>
+      </w:r>
+      <w:r>
+        <w:rPr>
+          <w:noProof/>
+          <w:lang w:val="en-US"/>
+        </w:rPr>
+        <mc:AlternateContent>
+          <mc:Choice Requires="wps">
+            <w:drawing>
+              <wp:anchor distT="0" distB="0" distL="114300" distR="114300" simplePos="0" relativeHeight="251665408" behindDoc="0" locked="0" layoutInCell="1" allowOverlap="1" wp14:anchorId="66214009" wp14:editId="5854095E">
+                <wp:simplePos x="0" y="0"/>
+                <wp:positionH relativeFrom="column">
+                  <wp:posOffset>1290955</wp:posOffset>
+                </wp:positionH>
+                <wp:positionV relativeFrom="paragraph">
+                  <wp:posOffset>3015615</wp:posOffset>
+                </wp:positionV>
+                <wp:extent cx="5676900" cy="438150"/>
+                <wp:effectExtent l="0" t="0" r="19050" b="19050"/>
+                <wp:wrapNone/>
+                <wp:docPr id="2" name="Rectángulo 2"/>
+                <wp:cNvGraphicFramePr/>
+                <a:graphic xmlns:a="http://schemas.openxmlformats.org/drawingml/2006/main">
+                  <a:graphicData uri="http://schemas.microsoft.com/office/word/2010/wordprocessingShape">
+                    <wps:wsp>
+                      <wps:cNvSpPr/>
+                      <wps:spPr>
+                        <a:xfrm>
+                          <a:off x="0" y="0"/>
+                          <a:ext cx="5676900" cy="438150"/>
+                        </a:xfrm>
+                        <a:prstGeom prst="rect">
+                          <a:avLst/>
+                        </a:prstGeom>
+                        <a:ln>
+                          <a:solidFill>
+                            <a:schemeClr val="bg1"/>
+                          </a:solidFill>
+                        </a:ln>
+                      </wps:spPr>
+                      <wps:style>
+                        <a:lnRef idx="2">
+                          <a:schemeClr val="accent6"/>
+                        </a:lnRef>
+                        <a:fillRef idx="1">
+                          <a:schemeClr val="lt1"/>
+                        </a:fillRef>
+                        <a:effectRef idx="0">
+                          <a:schemeClr val="accent6"/>
+                        </a:effectRef>
+                        <a:fontRef idx="minor">
+                          <a:schemeClr val="dk1"/>
+                        </a:fontRef>
+                      </wps:style>
+                      <wps:bodyPr rot="0" spcFirstLastPara="0" vertOverflow="overflow" horzOverflow="overflow" vert="horz" wrap="square" lIns="91440" tIns="45720" rIns="91440" bIns="45720" numCol="1" spcCol="0" rtlCol="0" fromWordArt="0" anchor="ctr" anchorCtr="0" forceAA="0" compatLnSpc="1">
+                        <a:prstTxWarp prst="textNoShape">
+                          <a:avLst/>
+                        </a:prstTxWarp>
+                        <a:noAutofit/>
+                      </wps:bodyPr>
+                    </wps:wsp>
+                  </a:graphicData>
+                </a:graphic>
+              </wp:anchor>
+            </w:drawing>
+          </mc:Choice>
+          <mc:Fallback>
+            <w:pict>
+              <v:rect w14:anchorId="24AF32E1" id="Rectángulo 2" o:spid="_x0000_s1026" style="position:absolute;margin-left:101.65pt;margin-top:237.45pt;width:447pt;height:34.5pt;z-index:251665408;visibility:visible;mso-wrap-style:square;mso-wrap-distance-left:9pt;mso-wrap-distance-top:0;mso-wrap-distance-right:9pt;mso-wrap-distance-bottom:0;mso-position-horizontal:absolute;mso-position-horizontal-relative:text;mso-position-vertical:absolute;mso-position-vertical-relative:text;v-text-anchor:middle" o:gfxdata="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" fillcolor="white [3201]" strokecolor="white [3212]" strokeweight="1pt"/>
+            </w:pict>
+          </mc:Fallback>
+        </mc:AlternateContent>
+      </w:r>
+      <w:r>
+        <w:rPr>
+          <w:noProof/>
+          <w:lang w:val="en-US"/>
+        </w:rPr>
+        <mc:AlternateContent>
+          <mc:Choice Requires="wps">
+            <w:drawing>
+              <wp:anchor distT="0" distB="0" distL="114300" distR="114300" simplePos="0" relativeHeight="251664384" behindDoc="0" locked="0" layoutInCell="1" allowOverlap="1" wp14:anchorId="425289F4" wp14:editId="29C390EE">
+                <wp:simplePos x="0" y="0"/>
+                <wp:positionH relativeFrom="column">
+                  <wp:posOffset>-269174</wp:posOffset>
+                </wp:positionH>
+                <wp:positionV relativeFrom="paragraph">
+                  <wp:posOffset>3284943</wp:posOffset>
+                </wp:positionV>
+                <wp:extent cx="8655269" cy="882869"/>
+                <wp:effectExtent l="0" t="0" r="12700" b="12700"/>
                 <wp:wrapNone/>
                 <wp:docPr id="5" name="Rectángulo 5"/>
                 <wp:cNvGraphicFramePr/>
@@ -103,7 +321,7 @@
                       <wps:spPr>
                         <a:xfrm>
                           <a:off x="0" y="0"/>
-                          <a:ext cx="7666074" cy="808074"/>
+                          <a:ext cx="8655269" cy="882869"/>
                         </a:xfrm>
                         <a:prstGeom prst="rect">
                           <a:avLst/>
@@ -142,13 +360,11 @@
           </mc:Choice>
           <mc:Fallback>
             <w:pict>
-              <v:rect w14:anchorId="49B19EE3" id="Rectángulo 5" o:spid="_x0000_s1026" style="position:absolute;margin-left:22.9pt;margin-top:258.3pt;width:603.65pt;height:63.65pt;z-index:251664384;visibility:visible;mso-wrap-style:square;mso-wrap-distance-left:9pt;mso-wrap-distance-top:0;mso-wrap-distance-right:9pt;mso-wrap-distance-bottom:0;mso-position-horizontal:absolute;mso-position-horizontal-relative:text;mso-position-vertical:absolute;mso-position-vertical-relative:text;v-text-anchor:middle" o:gfxdata="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" fillcolor="white [3201]" strokecolor="white [3212]" strokeweight="1pt"/>
+              <v:rect w14:anchorId="32F61F77" id="Rectángulo 5" o:spid="_x0000_s1026" style="position:absolute;margin-left:-21.2pt;margin-top:258.65pt;width:681.5pt;height:69.5pt;z-index:251664384;visibility:visible;mso-wrap-style:square;mso-wrap-distance-left:9pt;mso-wrap-distance-top:0;mso-wrap-distance-right:9pt;mso-wrap-distance-bottom:0;mso-position-horizontal:absolute;mso-position-horizontal-relative:text;mso-position-vertical:absolute;mso-position-vertical-relative:text;v-text-anchor:middle" o:gfxdata="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" fillcolor="white [3201]" strokecolor="white [3212]" strokeweight="1pt"/>
             </w:pict>
           </mc:Fallback>
         </mc:AlternateContent>
       </w:r>
-      <w:bookmarkStart w:id="0" w:name="_GoBack"/>
-      <w:bookmarkEnd w:id="0"/>
     </w:p>
     <w:sectPr>
       <w:pgSz w:w="15840" w:h="12240" w:orient="landscape"/>

</xml_diff>

<commit_message>
3.1.9 Semi actualizacion de participantes y constancias con su base
</commit_message>
<xml_diff>
--- a/app/static/pdf/empresarial.docx
+++ b/app/static/pdf/empresarial.docx
@@ -2,101 +2,28 @@
 <file path=word/document.xml><?xml version="1.0" encoding="utf-8"?>
 <w:document xmlns:wpc="http://schemas.microsoft.com/office/word/2010/wordprocessingCanvas" xmlns:cx="http://schemas.microsoft.com/office/drawing/2014/chartex" xmlns:mc="http://schemas.openxmlformats.org/markup-compatibility/2006" xmlns:o="urn:schemas-microsoft-com:office:office" xmlns:r="http://schemas.openxmlformats.org/officeDocument/2006/relationships" xmlns:m="http://schemas.openxmlformats.org/officeDocument/2006/math" xmlns:v="urn:schemas-microsoft-com:vml" xmlns:wp14="http://schemas.microsoft.com/office/word/2010/wordprocessingDrawing" xmlns:wp="http://schemas.openxmlformats.org/drawingml/2006/wordprocessingDrawing" xmlns:w10="urn:schemas-microsoft-com:office:word" xmlns:w="http://schemas.openxmlformats.org/wordprocessingml/2006/main" xmlns:w14="http://schemas.microsoft.com/office/word/2010/wordml" xmlns:w15="http://schemas.microsoft.com/office/word/2012/wordml" xmlns:w16se="http://schemas.microsoft.com/office/word/2015/wordml/symex" xmlns:wpg="http://schemas.microsoft.com/office/word/2010/wordprocessingGroup" xmlns:wpi="http://schemas.microsoft.com/office/word/2010/wordprocessingInk" xmlns:wne="http://schemas.microsoft.com/office/word/2006/wordml" xmlns:wps="http://schemas.microsoft.com/office/word/2010/wordprocessingShape" mc:Ignorable="w14 w15 w16se wp14">
   <w:body>
-    <w:p>
-      <w:r>
-        <w:rPr>
-          <w:noProof/>
-          <w:lang w:val="en-US"/>
-        </w:rPr>
-        <w:drawing>
-          <wp:anchor distT="0" distB="0" distL="114300" distR="114300" simplePos="0" relativeHeight="251658240" behindDoc="0" locked="0" layoutInCell="1" allowOverlap="1" wp14:anchorId="2A234B0F" wp14:editId="532D7147">
-            <wp:simplePos x="0" y="0"/>
-            <wp:positionH relativeFrom="margin">
-              <wp:posOffset>-899795</wp:posOffset>
-            </wp:positionH>
-            <wp:positionV relativeFrom="margin">
-              <wp:posOffset>-1050155</wp:posOffset>
-            </wp:positionV>
-            <wp:extent cx="10063043" cy="7775988"/>
-            <wp:effectExtent l="0" t="0" r="0" b="0"/>
-            <wp:wrapNone/>
-            <wp:docPr id="1" name="Imagen 1"/>
-            <wp:cNvGraphicFramePr>
-              <a:graphicFrameLocks xmlns:a="http://schemas.openxmlformats.org/drawingml/2006/main" noChangeAspect="1"/>
-            </wp:cNvGraphicFramePr>
-            <a:graphic xmlns:a="http://schemas.openxmlformats.org/drawingml/2006/main">
-              <a:graphicData uri="http://schemas.openxmlformats.org/drawingml/2006/picture">
-                <pic:pic xmlns:pic="http://schemas.openxmlformats.org/drawingml/2006/picture">
-                  <pic:nvPicPr>
-                    <pic:cNvPr id="1" name="Imagen 1"/>
-                    <pic:cNvPicPr>
-                      <a:picLocks noChangeAspect="1" noChangeArrowheads="1"/>
-                    </pic:cNvPicPr>
-                  </pic:nvPicPr>
-                  <pic:blipFill>
-                    <a:blip r:embed="rId4" cstate="print">
-                      <a:extLst>
-                        <a:ext uri="{28A0092B-C50C-407E-A947-70E740481C1C}">
-                          <a14:useLocalDpi xmlns:a14="http://schemas.microsoft.com/office/drawing/2010/main" val="0"/>
-                        </a:ext>
-                      </a:extLst>
-                    </a:blip>
-                    <a:stretch>
-                      <a:fillRect/>
-                    </a:stretch>
-                  </pic:blipFill>
-                  <pic:spPr bwMode="auto">
-                    <a:xfrm>
-                      <a:off x="0" y="0"/>
-                      <a:ext cx="10063043" cy="7775988"/>
-                    </a:xfrm>
-                    <a:prstGeom prst="rect">
-                      <a:avLst/>
-                    </a:prstGeom>
-                    <a:noFill/>
-                    <a:ln>
-                      <a:noFill/>
-                    </a:ln>
-                  </pic:spPr>
-                </pic:pic>
-              </a:graphicData>
-            </a:graphic>
-            <wp14:sizeRelH relativeFrom="margin">
-              <wp14:pctWidth>0</wp14:pctWidth>
-            </wp14:sizeRelH>
-            <wp14:sizeRelV relativeFrom="margin">
-              <wp14:pctHeight>0</wp14:pctHeight>
-            </wp14:sizeRelV>
-          </wp:anchor>
-        </w:drawing>
-      </w:r>
-      <w:r>
-        <w:softHyphen/>
-      </w:r>
-    </w:p>
     <w:p>
       <w:bookmarkStart w:id="0" w:name="_GoBack"/>
       <w:bookmarkEnd w:id="0"/>
       <w:r>
         <w:rPr>
           <w:noProof/>
-          <w:lang w:val="en-US"/>
         </w:rPr>
         <mc:AlternateContent>
           <mc:Choice Requires="wps">
             <w:drawing>
-              <wp:anchor distT="0" distB="0" distL="114300" distR="114300" simplePos="0" relativeHeight="251667456" behindDoc="0" locked="0" layoutInCell="1" allowOverlap="1" wp14:anchorId="11CA1600" wp14:editId="085E0445">
+              <wp:anchor distT="0" distB="0" distL="114300" distR="114300" simplePos="0" relativeHeight="251659264" behindDoc="0" locked="0" layoutInCell="1" allowOverlap="1">
                 <wp:simplePos x="0" y="0"/>
                 <wp:positionH relativeFrom="column">
-                  <wp:posOffset>8549005</wp:posOffset>
+                  <wp:posOffset>1310005</wp:posOffset>
                 </wp:positionH>
                 <wp:positionV relativeFrom="paragraph">
-                  <wp:posOffset>1377315</wp:posOffset>
+                  <wp:posOffset>3316292</wp:posOffset>
                 </wp:positionV>
-                <wp:extent cx="381000" cy="2305050"/>
-                <wp:effectExtent l="0" t="0" r="19050" b="19050"/>
+                <wp:extent cx="5663821" cy="286603"/>
+                <wp:effectExtent l="0" t="0" r="13335" b="18415"/>
                 <wp:wrapNone/>
-                <wp:docPr id="4" name="Rectángulo 4"/>
+                <wp:docPr id="2" name="Rectángulo 2"/>
                 <wp:cNvGraphicFramePr/>
                 <a:graphic xmlns:a="http://schemas.openxmlformats.org/drawingml/2006/main">
                   <a:graphicData uri="http://schemas.microsoft.com/office/word/2010/wordprocessingShape">
@@ -105,7 +32,7 @@
                       <wps:spPr>
                         <a:xfrm>
                           <a:off x="0" y="0"/>
-                          <a:ext cx="381000" cy="2305050"/>
+                          <a:ext cx="5663821" cy="286603"/>
                         </a:xfrm>
                         <a:prstGeom prst="rect">
                           <a:avLst/>
@@ -144,7 +71,7 @@
           </mc:Choice>
           <mc:Fallback>
             <w:pict>
-              <v:rect w14:anchorId="066F00BF" id="Rectángulo 4" o:spid="_x0000_s1026" style="position:absolute;margin-left:673.15pt;margin-top:108.45pt;width:30pt;height:181.5pt;z-index:251667456;visibility:visible;mso-wrap-style:square;mso-wrap-distance-left:9pt;mso-wrap-distance-top:0;mso-wrap-distance-right:9pt;mso-wrap-distance-bottom:0;mso-position-horizontal:absolute;mso-position-horizontal-relative:text;mso-position-vertical:absolute;mso-position-vertical-relative:text;v-text-anchor:middle" o:gfxdata="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" fillcolor="white [3201]" strokecolor="white [3212]" strokeweight="1pt"/>
+              <v:rect w14:anchorId="0C432ED4" id="Rectángulo 2" o:spid="_x0000_s1026" style="position:absolute;margin-left:103.15pt;margin-top:261.15pt;width:445.95pt;height:22.55pt;z-index:251659264;visibility:visible;mso-wrap-style:square;mso-wrap-distance-left:9pt;mso-wrap-distance-top:0;mso-wrap-distance-right:9pt;mso-wrap-distance-bottom:0;mso-position-horizontal:absolute;mso-position-horizontal-relative:text;mso-position-vertical:absolute;mso-position-vertical-relative:text;v-text-anchor:middle" o:gfxdata="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" fillcolor="white [3201]" strokecolor="white [3212]" strokeweight="1pt"/>
             </w:pict>
           </mc:Fallback>
         </mc:AlternateContent>
@@ -152,223 +79,74 @@
       <w:r>
         <w:rPr>
           <w:noProof/>
-          <w:lang w:val="en-US"/>
         </w:rPr>
-        <mc:AlternateContent>
-          <mc:Choice Requires="wps">
-            <w:drawing>
-              <wp:anchor distT="0" distB="0" distL="114300" distR="114300" simplePos="0" relativeHeight="251666432" behindDoc="0" locked="0" layoutInCell="1" allowOverlap="1" wp14:anchorId="6CE5FE75" wp14:editId="313124F0">
-                <wp:simplePos x="0" y="0"/>
-                <wp:positionH relativeFrom="column">
-                  <wp:posOffset>-690245</wp:posOffset>
-                </wp:positionH>
-                <wp:positionV relativeFrom="paragraph">
-                  <wp:posOffset>2101215</wp:posOffset>
-                </wp:positionV>
-                <wp:extent cx="266700" cy="876300"/>
-                <wp:effectExtent l="0" t="0" r="19050" b="19050"/>
-                <wp:wrapNone/>
-                <wp:docPr id="3" name="Rectángulo 3"/>
-                <wp:cNvGraphicFramePr/>
-                <a:graphic xmlns:a="http://schemas.openxmlformats.org/drawingml/2006/main">
-                  <a:graphicData uri="http://schemas.microsoft.com/office/word/2010/wordprocessingShape">
-                    <wps:wsp>
-                      <wps:cNvSpPr/>
-                      <wps:spPr>
-                        <a:xfrm>
-                          <a:off x="0" y="0"/>
-                          <a:ext cx="266700" cy="876300"/>
-                        </a:xfrm>
-                        <a:prstGeom prst="rect">
-                          <a:avLst/>
-                        </a:prstGeom>
-                        <a:ln>
-                          <a:solidFill>
-                            <a:schemeClr val="bg1"/>
-                          </a:solidFill>
-                        </a:ln>
-                      </wps:spPr>
-                      <wps:style>
-                        <a:lnRef idx="2">
-                          <a:schemeClr val="accent6"/>
-                        </a:lnRef>
-                        <a:fillRef idx="1">
-                          <a:schemeClr val="lt1"/>
-                        </a:fillRef>
-                        <a:effectRef idx="0">
-                          <a:schemeClr val="accent6"/>
-                        </a:effectRef>
-                        <a:fontRef idx="minor">
-                          <a:schemeClr val="dk1"/>
-                        </a:fontRef>
-                      </wps:style>
-                      <wps:bodyPr rot="0" spcFirstLastPara="0" vertOverflow="overflow" horzOverflow="overflow" vert="horz" wrap="square" lIns="91440" tIns="45720" rIns="91440" bIns="45720" numCol="1" spcCol="0" rtlCol="0" fromWordArt="0" anchor="ctr" anchorCtr="0" forceAA="0" compatLnSpc="1">
-                        <a:prstTxWarp prst="textNoShape">
-                          <a:avLst/>
-                        </a:prstTxWarp>
-                        <a:noAutofit/>
-                      </wps:bodyPr>
-                    </wps:wsp>
-                  </a:graphicData>
-                </a:graphic>
-              </wp:anchor>
-            </w:drawing>
-          </mc:Choice>
-          <mc:Fallback>
-            <w:pict>
-              <v:rect w14:anchorId="403270B2" id="Rectángulo 3" o:spid="_x0000_s1026" style="position:absolute;margin-left:-54.35pt;margin-top:165.45pt;width:21pt;height:69pt;z-index:251666432;visibility:visible;mso-wrap-style:square;mso-wrap-distance-left:9pt;mso-wrap-distance-top:0;mso-wrap-distance-right:9pt;mso-wrap-distance-bottom:0;mso-position-horizontal:absolute;mso-position-horizontal-relative:text;mso-position-vertical:absolute;mso-position-vertical-relative:text;v-text-anchor:middle" o:gfxdata="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" fillcolor="white [3201]" strokecolor="white [3212]" strokeweight="1pt"/>
-            </w:pict>
-          </mc:Fallback>
-        </mc:AlternateContent>
-      </w:r>
-      <w:r>
-        <w:rPr>
-          <w:noProof/>
-          <w:lang w:val="en-US"/>
-        </w:rPr>
-        <mc:AlternateContent>
-          <mc:Choice Requires="wps">
-            <w:drawing>
-              <wp:anchor distT="0" distB="0" distL="114300" distR="114300" simplePos="0" relativeHeight="251665408" behindDoc="0" locked="0" layoutInCell="1" allowOverlap="1" wp14:anchorId="66214009" wp14:editId="5854095E">
-                <wp:simplePos x="0" y="0"/>
-                <wp:positionH relativeFrom="column">
-                  <wp:posOffset>1290955</wp:posOffset>
-                </wp:positionH>
-                <wp:positionV relativeFrom="paragraph">
-                  <wp:posOffset>3015615</wp:posOffset>
-                </wp:positionV>
-                <wp:extent cx="5676900" cy="438150"/>
-                <wp:effectExtent l="0" t="0" r="19050" b="19050"/>
-                <wp:wrapNone/>
-                <wp:docPr id="2" name="Rectángulo 2"/>
-                <wp:cNvGraphicFramePr/>
-                <a:graphic xmlns:a="http://schemas.openxmlformats.org/drawingml/2006/main">
-                  <a:graphicData uri="http://schemas.microsoft.com/office/word/2010/wordprocessingShape">
-                    <wps:wsp>
-                      <wps:cNvSpPr/>
-                      <wps:spPr>
-                        <a:xfrm>
-                          <a:off x="0" y="0"/>
-                          <a:ext cx="5676900" cy="438150"/>
-                        </a:xfrm>
-                        <a:prstGeom prst="rect">
-                          <a:avLst/>
-                        </a:prstGeom>
-                        <a:ln>
-                          <a:solidFill>
-                            <a:schemeClr val="bg1"/>
-                          </a:solidFill>
-                        </a:ln>
-                      </wps:spPr>
-                      <wps:style>
-                        <a:lnRef idx="2">
-                          <a:schemeClr val="accent6"/>
-                        </a:lnRef>
-                        <a:fillRef idx="1">
-                          <a:schemeClr val="lt1"/>
-                        </a:fillRef>
-                        <a:effectRef idx="0">
-                          <a:schemeClr val="accent6"/>
-                        </a:effectRef>
-                        <a:fontRef idx="minor">
-                          <a:schemeClr val="dk1"/>
-                        </a:fontRef>
-                      </wps:style>
-                      <wps:bodyPr rot="0" spcFirstLastPara="0" vertOverflow="overflow" horzOverflow="overflow" vert="horz" wrap="square" lIns="91440" tIns="45720" rIns="91440" bIns="45720" numCol="1" spcCol="0" rtlCol="0" fromWordArt="0" anchor="ctr" anchorCtr="0" forceAA="0" compatLnSpc="1">
-                        <a:prstTxWarp prst="textNoShape">
-                          <a:avLst/>
-                        </a:prstTxWarp>
-                        <a:noAutofit/>
-                      </wps:bodyPr>
-                    </wps:wsp>
-                  </a:graphicData>
-                </a:graphic>
-              </wp:anchor>
-            </w:drawing>
-          </mc:Choice>
-          <mc:Fallback>
-            <w:pict>
-              <v:rect w14:anchorId="24AF32E1" id="Rectángulo 2" o:spid="_x0000_s1026" style="position:absolute;margin-left:101.65pt;margin-top:237.45pt;width:447pt;height:34.5pt;z-index:251665408;visibility:visible;mso-wrap-style:square;mso-wrap-distance-left:9pt;mso-wrap-distance-top:0;mso-wrap-distance-right:9pt;mso-wrap-distance-bottom:0;mso-position-horizontal:absolute;mso-position-horizontal-relative:text;mso-position-vertical:absolute;mso-position-vertical-relative:text;v-text-anchor:middle" o:gfxdata="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" fillcolor="white [3201]" strokecolor="white [3212]" strokeweight="1pt"/>
-            </w:pict>
-          </mc:Fallback>
-        </mc:AlternateContent>
-      </w:r>
-      <w:r>
-        <w:rPr>
-          <w:noProof/>
-          <w:lang w:val="en-US"/>
-        </w:rPr>
-        <mc:AlternateContent>
-          <mc:Choice Requires="wps">
-            <w:drawing>
-              <wp:anchor distT="0" distB="0" distL="114300" distR="114300" simplePos="0" relativeHeight="251664384" behindDoc="0" locked="0" layoutInCell="1" allowOverlap="1" wp14:anchorId="425289F4" wp14:editId="29C390EE">
-                <wp:simplePos x="0" y="0"/>
-                <wp:positionH relativeFrom="column">
-                  <wp:posOffset>-269174</wp:posOffset>
-                </wp:positionH>
-                <wp:positionV relativeFrom="paragraph">
-                  <wp:posOffset>3284943</wp:posOffset>
-                </wp:positionV>
-                <wp:extent cx="8655269" cy="882869"/>
-                <wp:effectExtent l="0" t="0" r="12700" b="12700"/>
-                <wp:wrapNone/>
-                <wp:docPr id="5" name="Rectángulo 5"/>
-                <wp:cNvGraphicFramePr/>
-                <a:graphic xmlns:a="http://schemas.openxmlformats.org/drawingml/2006/main">
-                  <a:graphicData uri="http://schemas.microsoft.com/office/word/2010/wordprocessingShape">
-                    <wps:wsp>
-                      <wps:cNvSpPr/>
-                      <wps:spPr>
-                        <a:xfrm>
-                          <a:off x="0" y="0"/>
-                          <a:ext cx="8655269" cy="882869"/>
-                        </a:xfrm>
-                        <a:prstGeom prst="rect">
-                          <a:avLst/>
-                        </a:prstGeom>
-                        <a:ln>
-                          <a:solidFill>
-                            <a:schemeClr val="bg1"/>
-                          </a:solidFill>
-                        </a:ln>
-                      </wps:spPr>
-                      <wps:style>
-                        <a:lnRef idx="2">
-                          <a:schemeClr val="dk1"/>
-                        </a:lnRef>
-                        <a:fillRef idx="1">
-                          <a:schemeClr val="lt1"/>
-                        </a:fillRef>
-                        <a:effectRef idx="0">
-                          <a:schemeClr val="dk1"/>
-                        </a:effectRef>
-                        <a:fontRef idx="minor">
-                          <a:schemeClr val="dk1"/>
-                        </a:fontRef>
-                      </wps:style>
-                      <wps:bodyPr rot="0" spcFirstLastPara="0" vertOverflow="overflow" horzOverflow="overflow" vert="horz" wrap="square" lIns="91440" tIns="45720" rIns="91440" bIns="45720" numCol="1" spcCol="0" rtlCol="0" fromWordArt="0" anchor="ctr" anchorCtr="0" forceAA="0" compatLnSpc="1">
-                        <a:prstTxWarp prst="textNoShape">
-                          <a:avLst/>
-                        </a:prstTxWarp>
-                        <a:noAutofit/>
-                      </wps:bodyPr>
-                    </wps:wsp>
-                  </a:graphicData>
-                </a:graphic>
-              </wp:anchor>
-            </w:drawing>
-          </mc:Choice>
-          <mc:Fallback>
-            <w:pict>
-              <v:rect w14:anchorId="32F61F77" id="Rectángulo 5" o:spid="_x0000_s1026" style="position:absolute;margin-left:-21.2pt;margin-top:258.65pt;width:681.5pt;height:69.5pt;z-index:251664384;visibility:visible;mso-wrap-style:square;mso-wrap-distance-left:9pt;mso-wrap-distance-top:0;mso-wrap-distance-right:9pt;mso-wrap-distance-bottom:0;mso-position-horizontal:absolute;mso-position-horizontal-relative:text;mso-position-vertical:absolute;mso-position-vertical-relative:text;v-text-anchor:middle" o:gfxdata="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" fillcolor="white [3201]" strokecolor="white [3212]" strokeweight="1pt"/>
-            </w:pict>
-          </mc:Fallback>
-        </mc:AlternateContent>
+        <w:drawing>
+          <wp:anchor distT="0" distB="0" distL="114300" distR="114300" simplePos="0" relativeHeight="251658240" behindDoc="0" locked="0" layoutInCell="1" allowOverlap="1">
+            <wp:simplePos x="0" y="0"/>
+            <wp:positionH relativeFrom="page">
+              <wp:align>right</wp:align>
+            </wp:positionH>
+            <wp:positionV relativeFrom="paragraph">
+              <wp:posOffset>-914400</wp:posOffset>
+            </wp:positionV>
+            <wp:extent cx="10058400" cy="7771899"/>
+            <wp:effectExtent l="0" t="0" r="0" b="635"/>
+            <wp:wrapNone/>
+            <wp:docPr id="1" name="Imagen 1" descr="C:\Users\Admin\AppData\Local\Packages\5319275A.WhatsAppDesktop_cv1g1gvanyjgm\TempState\CA1D3153A1CF0ED998D4879FBB50D9AB\Imagen de WhatsApp 2025-06-09 a las 14.40.07_8e886377.jpg"/>
+            <wp:cNvGraphicFramePr>
+              <a:graphicFrameLocks xmlns:a="http://schemas.openxmlformats.org/drawingml/2006/main" noChangeAspect="1"/>
+            </wp:cNvGraphicFramePr>
+            <a:graphic xmlns:a="http://schemas.openxmlformats.org/drawingml/2006/main">
+              <a:graphicData uri="http://schemas.openxmlformats.org/drawingml/2006/picture">
+                <pic:pic xmlns:pic="http://schemas.openxmlformats.org/drawingml/2006/picture">
+                  <pic:nvPicPr>
+                    <pic:cNvPr id="0" name="Picture 1" descr="C:\Users\Admin\AppData\Local\Packages\5319275A.WhatsAppDesktop_cv1g1gvanyjgm\TempState\CA1D3153A1CF0ED998D4879FBB50D9AB\Imagen de WhatsApp 2025-06-09 a las 14.40.07_8e886377.jpg"/>
+                    <pic:cNvPicPr>
+                      <a:picLocks noChangeAspect="1" noChangeArrowheads="1"/>
+                    </pic:cNvPicPr>
+                  </pic:nvPicPr>
+                  <pic:blipFill>
+                    <a:blip r:embed="rId4">
+                      <a:extLst>
+                        <a:ext uri="{28A0092B-C50C-407E-A947-70E740481C1C}">
+                          <a14:useLocalDpi xmlns:a14="http://schemas.microsoft.com/office/drawing/2010/main" val="0"/>
+                        </a:ext>
+                      </a:extLst>
+                    </a:blip>
+                    <a:srcRect/>
+                    <a:stretch>
+                      <a:fillRect/>
+                    </a:stretch>
+                  </pic:blipFill>
+                  <pic:spPr bwMode="auto">
+                    <a:xfrm>
+                      <a:off x="0" y="0"/>
+                      <a:ext cx="10058400" cy="7771899"/>
+                    </a:xfrm>
+                    <a:prstGeom prst="rect">
+                      <a:avLst/>
+                    </a:prstGeom>
+                    <a:noFill/>
+                    <a:ln>
+                      <a:noFill/>
+                    </a:ln>
+                  </pic:spPr>
+                </pic:pic>
+              </a:graphicData>
+            </a:graphic>
+            <wp14:sizeRelH relativeFrom="margin">
+              <wp14:pctWidth>0</wp14:pctWidth>
+            </wp14:sizeRelH>
+            <wp14:sizeRelV relativeFrom="margin">
+              <wp14:pctHeight>0</wp14:pctHeight>
+            </wp14:sizeRelV>
+          </wp:anchor>
+        </w:drawing>
       </w:r>
     </w:p>
     <w:sectPr>
       <w:pgSz w:w="15840" w:h="12240" w:orient="landscape"/>
-      <w:pgMar w:top="1701" w:right="1417" w:bottom="1418" w:left="1417" w:header="708" w:footer="708" w:gutter="0"/>
+      <w:pgMar w:top="1440" w:right="1440" w:bottom="1440" w:left="1440" w:header="708" w:footer="708" w:gutter="0"/>
       <w:cols w:space="708"/>
       <w:docGrid w:linePitch="360"/>
     </w:sectPr>
@@ -384,7 +162,7 @@
         <w:rFonts w:asciiTheme="minorHAnsi" w:eastAsiaTheme="minorHAnsi" w:hAnsiTheme="minorHAnsi" w:cstheme="minorBidi"/>
         <w:sz w:val="22"/>
         <w:szCs w:val="22"/>
-        <w:lang w:val="es-MX" w:eastAsia="en-US" w:bidi="ar-SA"/>
+        <w:lang w:val="en-US" w:eastAsia="en-US" w:bidi="ar-SA"/>
       </w:rPr>
     </w:rPrDefault>
     <w:pPrDefault>
@@ -769,7 +547,6 @@
   <w:style w:type="paragraph" w:default="1" w:styleId="Normal">
     <w:name w:val="Normal"/>
     <w:qFormat/>
-    <w:rsid w:val="008170B6"/>
   </w:style>
   <w:style w:type="character" w:default="1" w:styleId="Fuentedeprrafopredeter">
     <w:name w:val="Default Paragraph Font"/>
@@ -798,60 +575,6 @@
     <w:semiHidden/>
     <w:unhideWhenUsed/>
   </w:style>
-  <w:style w:type="table" w:styleId="Tablaconcuadrcula">
-    <w:name w:val="Table Grid"/>
-    <w:basedOn w:val="Tablanormal"/>
-    <w:uiPriority w:val="39"/>
-    <w:rsid w:val="00D10248"/>
-    <w:pPr>
-      <w:spacing w:after="0" w:line="240" w:lineRule="auto"/>
-    </w:pPr>
-    <w:tblPr>
-      <w:tblBorders>
-        <w:top w:val="single" w:sz="4" w:space="0" w:color="auto"/>
-        <w:left w:val="single" w:sz="4" w:space="0" w:color="auto"/>
-        <w:bottom w:val="single" w:sz="4" w:space="0" w:color="auto"/>
-        <w:right w:val="single" w:sz="4" w:space="0" w:color="auto"/>
-        <w:insideH w:val="single" w:sz="4" w:space="0" w:color="auto"/>
-        <w:insideV w:val="single" w:sz="4" w:space="0" w:color="auto"/>
-      </w:tblBorders>
-    </w:tblPr>
-  </w:style>
-  <w:style w:type="character" w:styleId="Hipervnculo">
-    <w:name w:val="Hyperlink"/>
-    <w:basedOn w:val="Fuentedeprrafopredeter"/>
-    <w:uiPriority w:val="99"/>
-    <w:unhideWhenUsed/>
-    <w:rsid w:val="008170B6"/>
-    <w:rPr>
-      <w:color w:val="0563C1" w:themeColor="hyperlink"/>
-      <w:u w:val="single"/>
-    </w:rPr>
-  </w:style>
-  <w:style w:type="character" w:customStyle="1" w:styleId="UnresolvedMention">
-    <w:name w:val="Unresolved Mention"/>
-    <w:basedOn w:val="Fuentedeprrafopredeter"/>
-    <w:uiPriority w:val="99"/>
-    <w:semiHidden/>
-    <w:unhideWhenUsed/>
-    <w:rsid w:val="008170B6"/>
-    <w:rPr>
-      <w:color w:val="605E5C"/>
-      <w:shd w:val="clear" w:color="auto" w:fill="E1DFDD"/>
-    </w:rPr>
-  </w:style>
-  <w:style w:type="character" w:styleId="Hipervnculovisitado">
-    <w:name w:val="FollowedHyperlink"/>
-    <w:basedOn w:val="Fuentedeprrafopredeter"/>
-    <w:uiPriority w:val="99"/>
-    <w:semiHidden/>
-    <w:unhideWhenUsed/>
-    <w:rsid w:val="000E0ECA"/>
-    <w:rPr>
-      <w:color w:val="954F72" w:themeColor="followedHyperlink"/>
-      <w:u w:val="single"/>
-    </w:rPr>
-  </w:style>
 </w:styles>
 </file>
 
@@ -872,7 +595,7 @@
         <a:srgbClr val="E7E6E6"/>
       </a:lt2>
       <a:accent1>
-        <a:srgbClr val="4472C4"/>
+        <a:srgbClr val="5B9BD5"/>
       </a:accent1>
       <a:accent2>
         <a:srgbClr val="ED7D31"/>
@@ -884,7 +607,7 @@
         <a:srgbClr val="FFC000"/>
       </a:accent4>
       <a:accent5>
-        <a:srgbClr val="5B9BD5"/>
+        <a:srgbClr val="4472C4"/>
       </a:accent5>
       <a:accent6>
         <a:srgbClr val="70AD47"/>
@@ -931,23 +654,6 @@
         <a:font script="Viet" typeface="Times New Roman"/>
         <a:font script="Uigh" typeface="Microsoft Uighur"/>
         <a:font script="Geor" typeface="Sylfaen"/>
-        <a:font script="Armn" typeface="Arial"/>
-        <a:font script="Bugi" typeface="Leelawadee UI"/>
-        <a:font script="Bopo" typeface="Microsoft JhengHei"/>
-        <a:font script="Java" typeface="Javanese Text"/>
-        <a:font script="Lisu" typeface="Segoe UI"/>
-        <a:font script="Mymr" typeface="Myanmar Text"/>
-        <a:font script="Nkoo" typeface="Ebrima"/>
-        <a:font script="Olck" typeface="Nirmala UI"/>
-        <a:font script="Osma" typeface="Ebrima"/>
-        <a:font script="Phag" typeface="Phagspa"/>
-        <a:font script="Syrn" typeface="Estrangelo Edessa"/>
-        <a:font script="Syrj" typeface="Estrangelo Edessa"/>
-        <a:font script="Syre" typeface="Estrangelo Edessa"/>
-        <a:font script="Sora" typeface="Nirmala UI"/>
-        <a:font script="Tale" typeface="Microsoft Tai Le"/>
-        <a:font script="Talu" typeface="Microsoft New Tai Lue"/>
-        <a:font script="Tfng" typeface="Ebrima"/>
       </a:majorFont>
       <a:minorFont>
         <a:latin typeface="Calibri" panose="020F0502020204030204"/>
@@ -983,23 +689,6 @@
         <a:font script="Viet" typeface="Arial"/>
         <a:font script="Uigh" typeface="Microsoft Uighur"/>
         <a:font script="Geor" typeface="Sylfaen"/>
-        <a:font script="Armn" typeface="Arial"/>
-        <a:font script="Bugi" typeface="Leelawadee UI"/>
-        <a:font script="Bopo" typeface="Microsoft JhengHei"/>
-        <a:font script="Java" typeface="Javanese Text"/>
-        <a:font script="Lisu" typeface="Segoe UI"/>
-        <a:font script="Mymr" typeface="Myanmar Text"/>
-        <a:font script="Nkoo" typeface="Ebrima"/>
-        <a:font script="Olck" typeface="Nirmala UI"/>
-        <a:font script="Osma" typeface="Ebrima"/>
-        <a:font script="Phag" typeface="Phagspa"/>
-        <a:font script="Syrn" typeface="Estrangelo Edessa"/>
-        <a:font script="Syrj" typeface="Estrangelo Edessa"/>
-        <a:font script="Syre" typeface="Estrangelo Edessa"/>
-        <a:font script="Sora" typeface="Nirmala UI"/>
-        <a:font script="Tale" typeface="Microsoft Tai Le"/>
-        <a:font script="Talu" typeface="Microsoft New Tai Lue"/>
-        <a:font script="Tfng" typeface="Ebrima"/>
       </a:minorFont>
     </a:fontScheme>
     <a:fmtScheme name="Office">

</xml_diff>

<commit_message>
3.4.0 Especializaciones con base dif(aun falta las plantillas)
</commit_message>
<xml_diff>
--- a/app/static/pdf/empresarial.docx
+++ b/app/static/pdf/empresarial.docx
@@ -3,27 +3,98 @@
 <w:document xmlns:wpc="http://schemas.microsoft.com/office/word/2010/wordprocessingCanvas" xmlns:cx="http://schemas.microsoft.com/office/drawing/2014/chartex" xmlns:mc="http://schemas.openxmlformats.org/markup-compatibility/2006" xmlns:o="urn:schemas-microsoft-com:office:office" xmlns:r="http://schemas.openxmlformats.org/officeDocument/2006/relationships" xmlns:m="http://schemas.openxmlformats.org/officeDocument/2006/math" xmlns:v="urn:schemas-microsoft-com:vml" xmlns:wp14="http://schemas.microsoft.com/office/word/2010/wordprocessingDrawing" xmlns:wp="http://schemas.openxmlformats.org/drawingml/2006/wordprocessingDrawing" xmlns:w10="urn:schemas-microsoft-com:office:word" xmlns:w="http://schemas.openxmlformats.org/wordprocessingml/2006/main" xmlns:w14="http://schemas.microsoft.com/office/word/2010/wordml" xmlns:w15="http://schemas.microsoft.com/office/word/2012/wordml" xmlns:w16se="http://schemas.microsoft.com/office/word/2015/wordml/symex" xmlns:wpg="http://schemas.microsoft.com/office/word/2010/wordprocessingGroup" xmlns:wpi="http://schemas.microsoft.com/office/word/2010/wordprocessingInk" xmlns:wne="http://schemas.microsoft.com/office/word/2006/wordml" xmlns:wps="http://schemas.microsoft.com/office/word/2010/wordprocessingShape" mc:Ignorable="w14 w15 w16se wp14">
   <w:body>
     <w:p>
-      <w:bookmarkStart w:id="0" w:name="_GoBack"/>
-      <w:bookmarkEnd w:id="0"/>
       <w:r>
         <w:rPr>
           <w:noProof/>
         </w:rPr>
+        <w:drawing>
+          <wp:anchor distT="0" distB="0" distL="114300" distR="114300" simplePos="0" relativeHeight="251674624" behindDoc="0" locked="0" layoutInCell="1" allowOverlap="1" wp14:anchorId="6BAFB12F" wp14:editId="0393A621">
+            <wp:simplePos x="0" y="0"/>
+            <wp:positionH relativeFrom="page">
+              <wp:align>right</wp:align>
+            </wp:positionH>
+            <wp:positionV relativeFrom="paragraph">
+              <wp:posOffset>-1102251</wp:posOffset>
+            </wp:positionV>
+            <wp:extent cx="10058400" cy="7771765"/>
+            <wp:effectExtent l="0" t="0" r="0" b="635"/>
+            <wp:wrapNone/>
+            <wp:docPr id="1" name="Imagen 1" descr="C:\Users\Admin\AppData\Local\Packages\5319275A.WhatsAppDesktop_cv1g1gvanyjgm\TempState\CA1D3153A1CF0ED998D4879FBB50D9AB\Imagen de WhatsApp 2025-06-09 a las 14.40.07_8e886377.jpg"/>
+            <wp:cNvGraphicFramePr>
+              <a:graphicFrameLocks xmlns:a="http://schemas.openxmlformats.org/drawingml/2006/main" noChangeAspect="1"/>
+            </wp:cNvGraphicFramePr>
+            <a:graphic xmlns:a="http://schemas.openxmlformats.org/drawingml/2006/main">
+              <a:graphicData uri="http://schemas.openxmlformats.org/drawingml/2006/picture">
+                <pic:pic xmlns:pic="http://schemas.openxmlformats.org/drawingml/2006/picture">
+                  <pic:nvPicPr>
+                    <pic:cNvPr id="0" name="Picture 1" descr="C:\Users\Admin\AppData\Local\Packages\5319275A.WhatsAppDesktop_cv1g1gvanyjgm\TempState\CA1D3153A1CF0ED998D4879FBB50D9AB\Imagen de WhatsApp 2025-06-09 a las 14.40.07_8e886377.jpg"/>
+                    <pic:cNvPicPr>
+                      <a:picLocks noChangeAspect="1" noChangeArrowheads="1"/>
+                    </pic:cNvPicPr>
+                  </pic:nvPicPr>
+                  <pic:blipFill>
+                    <a:blip r:embed="rId4">
+                      <a:extLst>
+                        <a:ext uri="{28A0092B-C50C-407E-A947-70E740481C1C}">
+                          <a14:useLocalDpi xmlns:a14="http://schemas.microsoft.com/office/drawing/2010/main" val="0"/>
+                        </a:ext>
+                      </a:extLst>
+                    </a:blip>
+                    <a:srcRect/>
+                    <a:stretch>
+                      <a:fillRect/>
+                    </a:stretch>
+                  </pic:blipFill>
+                  <pic:spPr bwMode="auto">
+                    <a:xfrm>
+                      <a:off x="0" y="0"/>
+                      <a:ext cx="10058400" cy="7771765"/>
+                    </a:xfrm>
+                    <a:prstGeom prst="rect">
+                      <a:avLst/>
+                    </a:prstGeom>
+                    <a:noFill/>
+                    <a:ln>
+                      <a:noFill/>
+                    </a:ln>
+                  </pic:spPr>
+                </pic:pic>
+              </a:graphicData>
+            </a:graphic>
+            <wp14:sizeRelH relativeFrom="margin">
+              <wp14:pctWidth>0</wp14:pctWidth>
+            </wp14:sizeRelH>
+            <wp14:sizeRelV relativeFrom="margin">
+              <wp14:pctHeight>0</wp14:pctHeight>
+            </wp14:sizeRelV>
+          </wp:anchor>
+        </w:drawing>
+      </w:r>
+      <w:r>
+        <w:softHyphen/>
+      </w:r>
+    </w:p>
+    <w:p>
+      <w:r>
+        <w:rPr>
+          <w:noProof/>
+          <w:lang w:val="en-US"/>
+        </w:rPr>
         <mc:AlternateContent>
           <mc:Choice Requires="wps">
             <w:drawing>
-              <wp:anchor distT="0" distB="0" distL="114300" distR="114300" simplePos="0" relativeHeight="251659264" behindDoc="0" locked="0" layoutInCell="1" allowOverlap="1">
+              <wp:anchor distT="0" distB="0" distL="114300" distR="114300" simplePos="0" relativeHeight="251675648" behindDoc="0" locked="0" layoutInCell="1" allowOverlap="1" wp14:anchorId="2883CE09" wp14:editId="2C088036">
                 <wp:simplePos x="0" y="0"/>
                 <wp:positionH relativeFrom="column">
-                  <wp:posOffset>1310005</wp:posOffset>
+                  <wp:posOffset>1260081</wp:posOffset>
                 </wp:positionH>
                 <wp:positionV relativeFrom="paragraph">
-                  <wp:posOffset>3316292</wp:posOffset>
+                  <wp:posOffset>2811977</wp:posOffset>
                 </wp:positionV>
-                <wp:extent cx="5663821" cy="286603"/>
-                <wp:effectExtent l="0" t="0" r="13335" b="18415"/>
+                <wp:extent cx="5691352" cy="331076"/>
+                <wp:effectExtent l="0" t="0" r="24130" b="12065"/>
                 <wp:wrapNone/>
-                <wp:docPr id="2" name="Rectángulo 2"/>
+                <wp:docPr id="5" name="Rectángulo 5"/>
                 <wp:cNvGraphicFramePr/>
                 <a:graphic xmlns:a="http://schemas.openxmlformats.org/drawingml/2006/main">
                   <a:graphicData uri="http://schemas.microsoft.com/office/word/2010/wordprocessingShape">
@@ -32,7 +103,7 @@
                       <wps:spPr>
                         <a:xfrm>
                           <a:off x="0" y="0"/>
-                          <a:ext cx="5663821" cy="286603"/>
+                          <a:ext cx="5691352" cy="331076"/>
                         </a:xfrm>
                         <a:prstGeom prst="rect">
                           <a:avLst/>
@@ -71,7 +142,706 @@
           </mc:Choice>
           <mc:Fallback>
             <w:pict>
-              <v:rect w14:anchorId="0C432ED4" id="Rectángulo 2" o:spid="_x0000_s1026" style="position:absolute;margin-left:103.15pt;margin-top:261.15pt;width:445.95pt;height:22.55pt;z-index:251659264;visibility:visible;mso-wrap-style:square;mso-wrap-distance-left:9pt;mso-wrap-distance-top:0;mso-wrap-distance-right:9pt;mso-wrap-distance-bottom:0;mso-position-horizontal:absolute;mso-position-horizontal-relative:text;mso-position-vertical:absolute;mso-position-vertical-relative:text;v-text-anchor:middle" o:gfxdata="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" fillcolor="white [3201]" strokecolor="white [3212]" strokeweight="1pt"/>
+              <v:rect w14:anchorId="49CCFBDA" id="Rectángulo 5" o:spid="_x0000_s1026" style="position:absolute;margin-left:99.2pt;margin-top:221.4pt;width:448.15pt;height:26.05pt;z-index:251675648;visibility:visible;mso-wrap-style:square;mso-wrap-distance-left:9pt;mso-wrap-distance-top:0;mso-wrap-distance-right:9pt;mso-wrap-distance-bottom:0;mso-position-horizontal:absolute;mso-position-horizontal-relative:text;mso-position-vertical:absolute;mso-position-vertical-relative:text;v-text-anchor:middle" o:gfxdata="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" fillcolor="white [3201]" strokecolor="white [3212]" strokeweight="1pt"/>
+            </w:pict>
+          </mc:Fallback>
+        </mc:AlternateContent>
+      </w:r>
+      <w:r>
+        <w:br w:type="page"/>
+      </w:r>
+    </w:p>
+    <w:tbl>
+      <w:tblPr>
+        <w:tblStyle w:val="Tablaconcuadrcula"/>
+        <w:tblpPr w:leftFromText="141" w:rightFromText="141" w:vertAnchor="text" w:horzAnchor="margin" w:tblpX="-294" w:tblpY="-535"/>
+        <w:tblW w:w="13603" w:type="dxa"/>
+        <w:tblLook w:val="04A0" w:firstRow="1" w:lastRow="0" w:firstColumn="1" w:lastColumn="0" w:noHBand="0" w:noVBand="1"/>
+      </w:tblPr>
+      <w:tblGrid>
+        <w:gridCol w:w="3964"/>
+        <w:gridCol w:w="9639"/>
+      </w:tblGrid>
+      <w:tr>
+        <w:tc>
+          <w:tcPr>
+            <w:tcW w:w="3964" w:type="dxa"/>
+            <w:vAlign w:val="center"/>
+          </w:tcPr>
+          <w:p>
+            <w:pPr>
+              <w:tabs>
+                <w:tab w:val="left" w:pos="1326"/>
+              </w:tabs>
+              <w:jc w:val="right"/>
+              <w:rPr>
+                <w:rFonts w:ascii="Montserrat" w:hAnsi="Montserrat" w:cs="Arial"/>
+              </w:rPr>
+            </w:pPr>
+            <w:r>
+              <w:rPr>
+                <w:rFonts w:ascii="Montserrat" w:hAnsi="Montserrat" w:cs="Arial"/>
+                <w:b/>
+                <w:bCs/>
+                <w:color w:val="C00000"/>
+              </w:rPr>
+              <w:lastRenderedPageBreak/>
+              <w:t>FOLIO:</w:t>
+            </w:r>
+          </w:p>
+        </w:tc>
+        <w:tc>
+          <w:tcPr>
+            <w:tcW w:w="9639" w:type="dxa"/>
+            <w:vAlign w:val="center"/>
+          </w:tcPr>
+          <w:p>
+            <w:pPr>
+              <w:tabs>
+                <w:tab w:val="left" w:pos="1326"/>
+              </w:tabs>
+              <w:rPr>
+                <w:rFonts w:ascii="Montserrat" w:hAnsi="Montserrat" w:cs="Arial"/>
+              </w:rPr>
+            </w:pPr>
+          </w:p>
+        </w:tc>
+      </w:tr>
+      <w:tr>
+        <w:trPr>
+          <w:trHeight w:val="489"/>
+        </w:trPr>
+        <w:tc>
+          <w:tcPr>
+            <w:tcW w:w="3964" w:type="dxa"/>
+            <w:shd w:val="clear" w:color="auto" w:fill="D9E2F3" w:themeFill="accent1" w:themeFillTint="33"/>
+            <w:vAlign w:val="center"/>
+          </w:tcPr>
+          <w:p>
+            <w:pPr>
+              <w:tabs>
+                <w:tab w:val="left" w:pos="1326"/>
+              </w:tabs>
+              <w:rPr>
+                <w:rFonts w:ascii="Montserrat" w:hAnsi="Montserrat" w:cs="Arial"/>
+                <w:b/>
+                <w:bCs/>
+              </w:rPr>
+            </w:pPr>
+            <w:r>
+              <w:rPr>
+                <w:rFonts w:ascii="Montserrat" w:hAnsi="Montserrat" w:cs="Arial"/>
+                <w:b/>
+                <w:bCs/>
+              </w:rPr>
+              <w:t>NOMBRE DEL PARTICIPANTE:</w:t>
+            </w:r>
+          </w:p>
+        </w:tc>
+        <w:tc>
+          <w:tcPr>
+            <w:tcW w:w="9639" w:type="dxa"/>
+            <w:shd w:val="clear" w:color="auto" w:fill="D9E2F3" w:themeFill="accent1" w:themeFillTint="33"/>
+            <w:vAlign w:val="center"/>
+          </w:tcPr>
+          <w:p>
+            <w:pPr>
+              <w:tabs>
+                <w:tab w:val="left" w:pos="1326"/>
+              </w:tabs>
+              <w:rPr>
+                <w:rFonts w:ascii="Montserrat" w:hAnsi="Montserrat" w:cs="Arial"/>
+              </w:rPr>
+            </w:pPr>
+          </w:p>
+        </w:tc>
+      </w:tr>
+      <w:tr>
+        <w:tc>
+          <w:tcPr>
+            <w:tcW w:w="3964" w:type="dxa"/>
+            <w:vAlign w:val="center"/>
+          </w:tcPr>
+          <w:p>
+            <w:pPr>
+              <w:tabs>
+                <w:tab w:val="left" w:pos="1326"/>
+              </w:tabs>
+              <w:rPr>
+                <w:rFonts w:ascii="Montserrat" w:hAnsi="Montserrat" w:cs="Arial"/>
+              </w:rPr>
+            </w:pPr>
+            <w:r>
+              <w:rPr>
+                <w:rFonts w:ascii="Montserrat" w:hAnsi="Montserrat" w:cs="Arial"/>
+              </w:rPr>
+              <w:t xml:space="preserve">DIRECCIÓN </w:t>
+            </w:r>
+            <w:r>
+              <w:rPr>
+                <w:rFonts w:ascii="Montserrat" w:hAnsi="Montserrat" w:cs="Arial"/>
+              </w:rPr>
+              <w:t>DE OFICINAS:</w:t>
+            </w:r>
+          </w:p>
+        </w:tc>
+        <w:tc>
+          <w:tcPr>
+            <w:tcW w:w="9639" w:type="dxa"/>
+            <w:vAlign w:val="center"/>
+          </w:tcPr>
+          <w:p>
+            <w:pPr>
+              <w:rPr>
+                <w:rFonts w:ascii="Montserrat" w:hAnsi="Montserrat" w:cs="Arial"/>
+              </w:rPr>
+            </w:pPr>
+            <w:r>
+              <w:rPr>
+                <w:rFonts w:ascii="Montserrat" w:hAnsi="Montserrat" w:cs="Arial"/>
+              </w:rPr>
+              <w:t xml:space="preserve">Hidalgo 303, edificio Torre Apizaco, </w:t>
+            </w:r>
+            <w:r>
+              <w:rPr>
+                <w:rFonts w:ascii="Montserrat" w:hAnsi="Montserrat" w:cs="Arial"/>
+              </w:rPr>
+              <w:t>quinto</w:t>
+            </w:r>
+            <w:r>
+              <w:rPr>
+                <w:rFonts w:ascii="Montserrat" w:hAnsi="Montserrat" w:cs="Arial"/>
+              </w:rPr>
+              <w:t xml:space="preserve"> piso</w:t>
+            </w:r>
+            <w:r>
+              <w:rPr>
+                <w:rFonts w:ascii="Montserrat" w:hAnsi="Montserrat" w:cs="Arial"/>
+              </w:rPr>
+              <w:t>,</w:t>
+            </w:r>
+            <w:r>
+              <w:rPr>
+                <w:rFonts w:ascii="Montserrat" w:hAnsi="Montserrat" w:cs="Arial"/>
+              </w:rPr>
+              <w:t xml:space="preserve"> interior</w:t>
+            </w:r>
+            <w:r>
+              <w:rPr>
+                <w:rFonts w:ascii="Montserrat" w:hAnsi="Montserrat" w:cs="Arial"/>
+              </w:rPr>
+              <w:t xml:space="preserve"> PH</w:t>
+            </w:r>
+            <w:r>
+              <w:rPr>
+                <w:rFonts w:ascii="Montserrat" w:hAnsi="Montserrat" w:cs="Arial"/>
+              </w:rPr>
+              <w:t>3</w:t>
+            </w:r>
+            <w:r>
+              <w:rPr>
+                <w:rFonts w:ascii="Montserrat" w:hAnsi="Montserrat" w:cs="Arial"/>
+              </w:rPr>
+              <w:t>,</w:t>
+            </w:r>
+          </w:p>
+          <w:p>
+            <w:pPr>
+              <w:tabs>
+                <w:tab w:val="left" w:pos="1326"/>
+              </w:tabs>
+              <w:rPr>
+                <w:rFonts w:ascii="Montserrat" w:hAnsi="Montserrat" w:cs="Arial"/>
+              </w:rPr>
+            </w:pPr>
+            <w:r>
+              <w:rPr>
+                <w:rFonts w:ascii="Montserrat" w:hAnsi="Montserrat" w:cs="Arial"/>
+              </w:rPr>
+              <w:t>ciudad de Apizaco, Tlaxcala, México.</w:t>
+            </w:r>
+          </w:p>
+        </w:tc>
+      </w:tr>
+      <w:tr>
+        <w:tc>
+          <w:tcPr>
+            <w:tcW w:w="3964" w:type="dxa"/>
+            <w:vAlign w:val="center"/>
+          </w:tcPr>
+          <w:p>
+            <w:pPr>
+              <w:tabs>
+                <w:tab w:val="left" w:pos="1326"/>
+              </w:tabs>
+              <w:rPr>
+                <w:rFonts w:ascii="Montserrat" w:hAnsi="Montserrat" w:cs="Arial"/>
+              </w:rPr>
+            </w:pPr>
+            <w:r>
+              <w:rPr>
+                <w:rFonts w:ascii="Montserrat" w:hAnsi="Montserrat" w:cs="Arial"/>
+              </w:rPr>
+              <w:t>TELÉFONO DE OFICINAS:</w:t>
+            </w:r>
+          </w:p>
+        </w:tc>
+        <w:tc>
+          <w:tcPr>
+            <w:tcW w:w="9639" w:type="dxa"/>
+            <w:vAlign w:val="center"/>
+          </w:tcPr>
+          <w:p>
+            <w:pPr>
+              <w:tabs>
+                <w:tab w:val="left" w:pos="1326"/>
+              </w:tabs>
+              <w:rPr>
+                <w:rFonts w:ascii="Montserrat" w:hAnsi="Montserrat" w:cs="Arial"/>
+              </w:rPr>
+            </w:pPr>
+            <w:r>
+              <w:rPr>
+                <w:rFonts w:ascii="Montserrat" w:hAnsi="Montserrat" w:cs="Arial"/>
+              </w:rPr>
+              <w:t xml:space="preserve">+52 241 41 </w:t>
+            </w:r>
+            <w:r>
+              <w:rPr>
+                <w:rFonts w:ascii="Montserrat" w:hAnsi="Montserrat" w:cs="Arial"/>
+              </w:rPr>
+              <w:t>8 02 50</w:t>
+            </w:r>
+          </w:p>
+        </w:tc>
+      </w:tr>
+      <w:tr>
+        <w:tc>
+          <w:tcPr>
+            <w:tcW w:w="3964" w:type="dxa"/>
+            <w:vAlign w:val="center"/>
+          </w:tcPr>
+          <w:p>
+            <w:pPr>
+              <w:tabs>
+                <w:tab w:val="left" w:pos="1326"/>
+              </w:tabs>
+              <w:rPr>
+                <w:rFonts w:ascii="Montserrat" w:hAnsi="Montserrat" w:cs="Arial"/>
+              </w:rPr>
+            </w:pPr>
+            <w:r>
+              <w:rPr>
+                <w:rFonts w:ascii="Montserrat" w:hAnsi="Montserrat" w:cs="Arial"/>
+              </w:rPr>
+              <w:t>WHATSAPP:</w:t>
+            </w:r>
+          </w:p>
+        </w:tc>
+        <w:tc>
+          <w:tcPr>
+            <w:tcW w:w="9639" w:type="dxa"/>
+            <w:vAlign w:val="center"/>
+          </w:tcPr>
+          <w:p>
+            <w:pPr>
+              <w:tabs>
+                <w:tab w:val="left" w:pos="1326"/>
+              </w:tabs>
+              <w:rPr>
+                <w:rFonts w:ascii="Montserrat" w:hAnsi="Montserrat" w:cs="Arial"/>
+              </w:rPr>
+            </w:pPr>
+            <w:r>
+              <w:rPr>
+                <w:rFonts w:ascii="Montserrat" w:hAnsi="Montserrat" w:cs="Arial"/>
+              </w:rPr>
+              <w:t>+52 241 407 30 17</w:t>
+            </w:r>
+          </w:p>
+        </w:tc>
+      </w:tr>
+      <w:tr>
+        <w:tc>
+          <w:tcPr>
+            <w:tcW w:w="3964" w:type="dxa"/>
+            <w:vAlign w:val="center"/>
+          </w:tcPr>
+          <w:p>
+            <w:pPr>
+              <w:tabs>
+                <w:tab w:val="left" w:pos="1326"/>
+              </w:tabs>
+              <w:rPr>
+                <w:rFonts w:ascii="Montserrat" w:hAnsi="Montserrat" w:cs="Arial"/>
+              </w:rPr>
+            </w:pPr>
+            <w:r>
+              <w:rPr>
+                <w:rFonts w:ascii="Montserrat" w:hAnsi="Montserrat" w:cs="Arial"/>
+              </w:rPr>
+              <w:t>QUEJAS AL:</w:t>
+            </w:r>
+          </w:p>
+        </w:tc>
+        <w:tc>
+          <w:tcPr>
+            <w:tcW w:w="9639" w:type="dxa"/>
+            <w:vAlign w:val="center"/>
+          </w:tcPr>
+          <w:p>
+            <w:pPr>
+              <w:tabs>
+                <w:tab w:val="left" w:pos="1326"/>
+              </w:tabs>
+              <w:rPr>
+                <w:rFonts w:ascii="Montserrat" w:hAnsi="Montserrat" w:cs="Arial"/>
+              </w:rPr>
+            </w:pPr>
+            <w:r>
+              <w:rPr>
+                <w:rFonts w:ascii="Montserrat" w:hAnsi="Montserrat" w:cs="Arial"/>
+              </w:rPr>
+              <w:t>+52 241 198 22 36</w:t>
+            </w:r>
+          </w:p>
+        </w:tc>
+      </w:tr>
+      <w:tr>
+        <w:tc>
+          <w:tcPr>
+            <w:tcW w:w="3964" w:type="dxa"/>
+            <w:vAlign w:val="center"/>
+          </w:tcPr>
+          <w:p>
+            <w:pPr>
+              <w:tabs>
+                <w:tab w:val="left" w:pos="1326"/>
+              </w:tabs>
+              <w:rPr>
+                <w:rFonts w:ascii="Montserrat" w:hAnsi="Montserrat" w:cs="Arial"/>
+              </w:rPr>
+            </w:pPr>
+            <w:r>
+              <w:rPr>
+                <w:rFonts w:ascii="Montserrat" w:hAnsi="Montserrat" w:cs="Arial"/>
+              </w:rPr>
+              <w:t>PÁGINA WEB:</w:t>
+            </w:r>
+          </w:p>
+        </w:tc>
+        <w:tc>
+          <w:tcPr>
+            <w:tcW w:w="9639" w:type="dxa"/>
+            <w:vAlign w:val="center"/>
+          </w:tcPr>
+          <w:p>
+            <w:pPr>
+              <w:tabs>
+                <w:tab w:val="left" w:pos="1326"/>
+              </w:tabs>
+              <w:rPr>
+                <w:rFonts w:ascii="Montserrat" w:hAnsi="Montserrat" w:cs="Arial"/>
+                <w:b/>
+                <w:bCs/>
+                <w:color w:val="0070C0"/>
+              </w:rPr>
+            </w:pPr>
+            <w:r>
+              <w:rPr>
+                <w:rFonts w:ascii="Montserrat" w:hAnsi="Montserrat" w:cs="Arial"/>
+                <w:b/>
+                <w:bCs/>
+                <w:color w:val="0070C0"/>
+              </w:rPr>
+              <w:t>https://conecta-academy.com/</w:t>
+            </w:r>
+          </w:p>
+        </w:tc>
+      </w:tr>
+      <w:tr>
+        <w:tc>
+          <w:tcPr>
+            <w:tcW w:w="3964" w:type="dxa"/>
+            <w:vAlign w:val="center"/>
+          </w:tcPr>
+          <w:p>
+            <w:pPr>
+              <w:tabs>
+                <w:tab w:val="left" w:pos="1326"/>
+              </w:tabs>
+              <w:rPr>
+                <w:rFonts w:ascii="Montserrat" w:hAnsi="Montserrat" w:cs="Arial"/>
+              </w:rPr>
+            </w:pPr>
+            <w:r>
+              <w:rPr>
+                <w:rFonts w:ascii="Montserrat" w:hAnsi="Montserrat" w:cs="Arial"/>
+              </w:rPr>
+              <w:t>CORREO ELECTRÓNICO:</w:t>
+            </w:r>
+          </w:p>
+        </w:tc>
+        <w:tc>
+          <w:tcPr>
+            <w:tcW w:w="9639" w:type="dxa"/>
+            <w:vAlign w:val="center"/>
+          </w:tcPr>
+          <w:p>
+            <w:pPr>
+              <w:tabs>
+                <w:tab w:val="left" w:pos="1326"/>
+              </w:tabs>
+              <w:rPr>
+                <w:rFonts w:ascii="Montserrat" w:hAnsi="Montserrat" w:cs="Arial"/>
+                <w:b/>
+                <w:bCs/>
+                <w:color w:val="0070C0"/>
+              </w:rPr>
+            </w:pPr>
+            <w:hyperlink r:id="rId5" w:history="1">
+              <w:r>
+                <w:rPr>
+                  <w:rStyle w:val="Hipervnculo"/>
+                  <w:rFonts w:ascii="Montserrat" w:hAnsi="Montserrat" w:cs="Arial"/>
+                  <w:b/>
+                  <w:bCs/>
+                  <w:u w:val="none"/>
+                </w:rPr>
+                <w:t>dirección@conecta-academy.com</w:t>
+              </w:r>
+            </w:hyperlink>
+          </w:p>
+        </w:tc>
+      </w:tr>
+      <w:tr>
+        <w:tc>
+          <w:tcPr>
+            <w:tcW w:w="3964" w:type="dxa"/>
+            <w:vAlign w:val="center"/>
+          </w:tcPr>
+          <w:p>
+            <w:pPr>
+              <w:tabs>
+                <w:tab w:val="left" w:pos="1326"/>
+              </w:tabs>
+              <w:rPr>
+                <w:rFonts w:ascii="Montserrat" w:hAnsi="Montserrat" w:cs="Arial"/>
+              </w:rPr>
+            </w:pPr>
+            <w:r>
+              <w:rPr>
+                <w:rFonts w:ascii="Montserrat" w:hAnsi="Montserrat" w:cs="Arial"/>
+              </w:rPr>
+              <w:t>FACEBOOK:</w:t>
+            </w:r>
+          </w:p>
+        </w:tc>
+        <w:tc>
+          <w:tcPr>
+            <w:tcW w:w="9639" w:type="dxa"/>
+            <w:vAlign w:val="center"/>
+          </w:tcPr>
+          <w:p>
+            <w:pPr>
+              <w:tabs>
+                <w:tab w:val="left" w:pos="1326"/>
+              </w:tabs>
+              <w:rPr>
+                <w:rFonts w:ascii="Montserrat" w:hAnsi="Montserrat" w:cs="Arial"/>
+                <w:b/>
+                <w:bCs/>
+                <w:color w:val="0070C0"/>
+              </w:rPr>
+            </w:pPr>
+            <w:hyperlink r:id="rId6" w:history="1">
+              <w:r>
+                <w:rPr>
+                  <w:rStyle w:val="Hipervnculo"/>
+                  <w:rFonts w:ascii="Montserrat" w:hAnsi="Montserrat" w:cs="Arial"/>
+                  <w:b/>
+                  <w:bCs/>
+                  <w:u w:val="none"/>
+                </w:rPr>
+                <w:t>https://www.facebook.com/DIPAAM.APIZACO</w:t>
+              </w:r>
+            </w:hyperlink>
+          </w:p>
+        </w:tc>
+      </w:tr>
+      <w:tr>
+        <w:trPr>
+          <w:trHeight w:val="768"/>
+        </w:trPr>
+        <w:tc>
+          <w:tcPr>
+            <w:tcW w:w="13603" w:type="dxa"/>
+            <w:gridSpan w:val="2"/>
+            <w:vAlign w:val="center"/>
+          </w:tcPr>
+          <w:p>
+            <w:pPr>
+              <w:tabs>
+                <w:tab w:val="left" w:pos="1326"/>
+              </w:tabs>
+              <w:jc w:val="center"/>
+              <w:rPr>
+                <w:rFonts w:ascii="Montserrat" w:hAnsi="Montserrat" w:cs="Arial"/>
+                <w:b/>
+                <w:bCs/>
+              </w:rPr>
+            </w:pPr>
+            <w:r>
+              <w:rPr>
+                <w:rFonts w:ascii="Montserrat" w:hAnsi="Montserrat" w:cs="Arial"/>
+              </w:rPr>
+              <w:t xml:space="preserve">Para verificar la validez de esta constancia puede comunicarse al teléfono de </w:t>
+            </w:r>
+            <w:r>
+              <w:rPr>
+                <w:rFonts w:ascii="Montserrat" w:hAnsi="Montserrat" w:cs="Arial"/>
+              </w:rPr>
+              <w:t xml:space="preserve">oficinas o de </w:t>
+            </w:r>
+            <w:proofErr w:type="spellStart"/>
+            <w:r>
+              <w:rPr>
+                <w:rFonts w:ascii="Montserrat" w:hAnsi="Montserrat" w:cs="Arial"/>
+              </w:rPr>
+              <w:t>whatsapp</w:t>
+            </w:r>
+            <w:proofErr w:type="spellEnd"/>
+            <w:r>
+              <w:rPr>
+                <w:rFonts w:ascii="Montserrat" w:hAnsi="Montserrat" w:cs="Arial"/>
+              </w:rPr>
+              <w:t xml:space="preserve"> arriba indicado proporcionando el número de folio y nombre del participante que tomó el curso.</w:t>
+            </w:r>
+          </w:p>
+        </w:tc>
+      </w:tr>
+    </w:tbl>
+    <w:p>
+      <w:pPr>
+        <w:tabs>
+          <w:tab w:val="left" w:pos="1326"/>
+        </w:tabs>
+      </w:pPr>
+      <w:r>
+        <w:rPr>
+          <w:noProof/>
+          <w:lang w:val="en-US"/>
+        </w:rPr>
+        <mc:AlternateContent>
+          <mc:Choice Requires="wps">
+            <w:drawing>
+              <wp:anchor distT="0" distB="0" distL="114300" distR="114300" simplePos="0" relativeHeight="251668480" behindDoc="0" locked="0" layoutInCell="1" allowOverlap="1" wp14:anchorId="40D987AF" wp14:editId="3D37A9A3">
+                <wp:simplePos x="0" y="0"/>
+                <wp:positionH relativeFrom="margin">
+                  <wp:posOffset>2573655</wp:posOffset>
+                </wp:positionH>
+                <wp:positionV relativeFrom="paragraph">
+                  <wp:posOffset>-834114</wp:posOffset>
+                </wp:positionV>
+                <wp:extent cx="3111500" cy="393700"/>
+                <wp:effectExtent l="0" t="0" r="0" b="6350"/>
+                <wp:wrapNone/>
+                <wp:docPr id="11" name="Cuadro de texto 11"/>
+                <wp:cNvGraphicFramePr/>
+                <a:graphic xmlns:a="http://schemas.openxmlformats.org/drawingml/2006/main">
+                  <a:graphicData uri="http://schemas.microsoft.com/office/word/2010/wordprocessingShape">
+                    <wps:wsp>
+                      <wps:cNvSpPr txBox="1"/>
+                      <wps:spPr>
+                        <a:xfrm>
+                          <a:off x="0" y="0"/>
+                          <a:ext cx="3111500" cy="393700"/>
+                        </a:xfrm>
+                        <a:prstGeom prst="rect">
+                          <a:avLst/>
+                        </a:prstGeom>
+                        <a:noFill/>
+                        <a:ln w="6350">
+                          <a:noFill/>
+                        </a:ln>
+                      </wps:spPr>
+                      <wps:txbx>
+                        <w:txbxContent>
+                          <w:p>
+                            <w:pPr>
+                              <w:spacing w:line="20" w:lineRule="atLeast"/>
+                              <w:jc w:val="center"/>
+                              <w:rPr>
+                                <w:rFonts w:ascii="Montserrat" w:hAnsi="Montserrat"/>
+                                <w:b/>
+                                <w:bCs/>
+                                <w:sz w:val="32"/>
+                                <w:szCs w:val="32"/>
+                              </w:rPr>
+                            </w:pPr>
+                            <w:r>
+                              <w:rPr>
+                                <w:rFonts w:ascii="Montserrat" w:hAnsi="Montserrat"/>
+                                <w:b/>
+                                <w:bCs/>
+                                <w:sz w:val="32"/>
+                                <w:szCs w:val="32"/>
+                              </w:rPr>
+                              <w:t>REVERSO DE CONSTANCIA</w:t>
+                            </w:r>
+                          </w:p>
+                        </w:txbxContent>
+                      </wps:txbx>
+                      <wps:bodyPr rot="0" spcFirstLastPara="0" vertOverflow="overflow" horzOverflow="overflow" vert="horz" wrap="square" lIns="91440" tIns="45720" rIns="91440" bIns="45720" numCol="1" spcCol="0" rtlCol="0" fromWordArt="0" anchor="t" anchorCtr="0" forceAA="0" compatLnSpc="1">
+                        <a:prstTxWarp prst="textNoShape">
+                          <a:avLst/>
+                        </a:prstTxWarp>
+                        <a:noAutofit/>
+                      </wps:bodyPr>
+                    </wps:wsp>
+                  </a:graphicData>
+                </a:graphic>
+                <wp14:sizeRelH relativeFrom="margin">
+                  <wp14:pctWidth>0</wp14:pctWidth>
+                </wp14:sizeRelH>
+                <wp14:sizeRelV relativeFrom="margin">
+                  <wp14:pctHeight>0</wp14:pctHeight>
+                </wp14:sizeRelV>
+              </wp:anchor>
+            </w:drawing>
+          </mc:Choice>
+          <mc:Fallback xmlns:w16sdtfl="http://schemas.microsoft.com/office/word/2024/wordml/sdtformatlock" xmlns:w16sdtdh="http://schemas.microsoft.com/office/word/2020/wordml/sdtdatahash" xmlns:w16du="http://schemas.microsoft.com/office/word/2023/wordml/word16du" xmlns:w16="http://schemas.microsoft.com/office/word/2018/wordml" xmlns:w16cid="http://schemas.microsoft.com/office/word/2016/wordml/cid" xmlns:w16cex="http://schemas.microsoft.com/office/word/2018/wordml/cex" xmlns:oel="http://schemas.microsoft.com/office/2019/extlst" xmlns:am3d="http://schemas.microsoft.com/office/drawing/2017/model3d" xmlns:aink="http://schemas.microsoft.com/office/drawing/2016/ink" xmlns:cx8="http://schemas.microsoft.com/office/drawing/2016/5/14/chartex" xmlns:cx7="http://schemas.microsoft.com/office/drawing/2016/5/13/chartex" xmlns:cx6="http://schemas.microsoft.com/office/drawing/2016/5/12/chartex" xmlns:cx5="http://schemas.microsoft.com/office/drawing/2016/5/11/chartex" xmlns:cx4="http://schemas.microsoft.com/office/drawing/2016/5/10/chartex" xmlns:cx3="http://schemas.microsoft.com/office/drawing/2016/5/9/chartex" xmlns:cx2="http://schemas.microsoft.com/office/drawing/2015/10/21/chartex" xmlns:cx1="http://schemas.microsoft.com/office/drawing/2015/9/8/chartex">
+            <w:pict>
+              <v:shape w14:anchorId="40D987AF" id="Cuadro de texto 11" o:spid="_x0000_s1030" type="#_x0000_t202" style="position:absolute;margin-left:202.65pt;margin-top:-65.7pt;width:245pt;height:31pt;z-index:251668480;visibility:visible;mso-wrap-style:square;mso-width-percent:0;mso-height-percent:0;mso-wrap-distance-left:9pt;mso-wrap-distance-top:0;mso-wrap-distance-right:9pt;mso-wrap-distance-bottom:0;mso-position-horizontal:absolute;mso-position-horizontal-relative:margin;mso-position-vertical:absolute;mso-position-vertical-relative:text;mso-width-percent:0;mso-height-percent:0;mso-width-relative:margin;mso-height-relative:margin;v-text-anchor:top" o:gfxdata="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" filled="f" stroked="f" strokeweight=".5pt">
+                <v:textbox>
+                  <w:txbxContent>
+                    <w:p>
+                      <w:pPr>
+                        <w:spacing w:line="20" w:lineRule="atLeast"/>
+                        <w:jc w:val="center"/>
+                        <w:rPr>
+                          <w:rFonts w:ascii="Montserrat" w:hAnsi="Montserrat"/>
+                          <w:b/>
+                          <w:bCs/>
+                          <w:sz w:val="32"/>
+                          <w:szCs w:val="32"/>
+                        </w:rPr>
+                      </w:pPr>
+                      <w:r>
+                        <w:rPr>
+                          <w:rFonts w:ascii="Montserrat" w:hAnsi="Montserrat"/>
+                          <w:b/>
+                          <w:bCs/>
+                          <w:sz w:val="32"/>
+                          <w:szCs w:val="32"/>
+                        </w:rPr>
+                        <w:t>REVERSO DE CONSTANCIA</w:t>
+                      </w:r>
+                    </w:p>
+                  </w:txbxContent>
+                </v:textbox>
+                <w10:wrap anchorx="margin"/>
+              </v:shape>
             </w:pict>
           </mc:Fallback>
         </mc:AlternateContent>
@@ -79,74 +849,1062 @@
       <w:r>
         <w:rPr>
           <w:noProof/>
+          <w:lang w:val="en-US"/>
         </w:rPr>
-        <w:drawing>
-          <wp:anchor distT="0" distB="0" distL="114300" distR="114300" simplePos="0" relativeHeight="251658240" behindDoc="0" locked="0" layoutInCell="1" allowOverlap="1">
-            <wp:simplePos x="0" y="0"/>
-            <wp:positionH relativeFrom="page">
-              <wp:align>right</wp:align>
-            </wp:positionH>
-            <wp:positionV relativeFrom="paragraph">
-              <wp:posOffset>-914400</wp:posOffset>
-            </wp:positionV>
-            <wp:extent cx="10058400" cy="7771899"/>
-            <wp:effectExtent l="0" t="0" r="0" b="635"/>
-            <wp:wrapNone/>
-            <wp:docPr id="1" name="Imagen 1" descr="C:\Users\Admin\AppData\Local\Packages\5319275A.WhatsAppDesktop_cv1g1gvanyjgm\TempState\CA1D3153A1CF0ED998D4879FBB50D9AB\Imagen de WhatsApp 2025-06-09 a las 14.40.07_8e886377.jpg"/>
-            <wp:cNvGraphicFramePr>
-              <a:graphicFrameLocks xmlns:a="http://schemas.openxmlformats.org/drawingml/2006/main" noChangeAspect="1"/>
-            </wp:cNvGraphicFramePr>
-            <a:graphic xmlns:a="http://schemas.openxmlformats.org/drawingml/2006/main">
-              <a:graphicData uri="http://schemas.openxmlformats.org/drawingml/2006/picture">
-                <pic:pic xmlns:pic="http://schemas.openxmlformats.org/drawingml/2006/picture">
-                  <pic:nvPicPr>
-                    <pic:cNvPr id="0" name="Picture 1" descr="C:\Users\Admin\AppData\Local\Packages\5319275A.WhatsAppDesktop_cv1g1gvanyjgm\TempState\CA1D3153A1CF0ED998D4879FBB50D9AB\Imagen de WhatsApp 2025-06-09 a las 14.40.07_8e886377.jpg"/>
-                    <pic:cNvPicPr>
-                      <a:picLocks noChangeAspect="1" noChangeArrowheads="1"/>
-                    </pic:cNvPicPr>
-                  </pic:nvPicPr>
-                  <pic:blipFill>
-                    <a:blip r:embed="rId4">
-                      <a:extLst>
-                        <a:ext uri="{28A0092B-C50C-407E-A947-70E740481C1C}">
-                          <a14:useLocalDpi xmlns:a14="http://schemas.microsoft.com/office/drawing/2010/main" val="0"/>
-                        </a:ext>
-                      </a:extLst>
-                    </a:blip>
-                    <a:srcRect/>
-                    <a:stretch>
-                      <a:fillRect/>
-                    </a:stretch>
-                  </pic:blipFill>
-                  <pic:spPr bwMode="auto">
-                    <a:xfrm>
-                      <a:off x="0" y="0"/>
-                      <a:ext cx="10058400" cy="7771899"/>
-                    </a:xfrm>
-                    <a:prstGeom prst="rect">
-                      <a:avLst/>
-                    </a:prstGeom>
-                    <a:noFill/>
-                    <a:ln>
-                      <a:noFill/>
-                    </a:ln>
-                  </pic:spPr>
-                </pic:pic>
-              </a:graphicData>
-            </a:graphic>
-            <wp14:sizeRelH relativeFrom="margin">
-              <wp14:pctWidth>0</wp14:pctWidth>
-            </wp14:sizeRelH>
-            <wp14:sizeRelV relativeFrom="margin">
-              <wp14:pctHeight>0</wp14:pctHeight>
-            </wp14:sizeRelV>
-          </wp:anchor>
-        </w:drawing>
+        <mc:AlternateContent>
+          <mc:Choice Requires="wps">
+            <w:drawing>
+              <wp:anchor distT="0" distB="0" distL="114300" distR="114300" simplePos="0" relativeHeight="251670528" behindDoc="0" locked="0" layoutInCell="1" allowOverlap="1" wp14:anchorId="1445C082" wp14:editId="4CD76D19">
+                <wp:simplePos x="0" y="0"/>
+                <wp:positionH relativeFrom="margin">
+                  <wp:posOffset>-928573</wp:posOffset>
+                </wp:positionH>
+                <wp:positionV relativeFrom="margin">
+                  <wp:align>center</wp:align>
+                </wp:positionV>
+                <wp:extent cx="836246" cy="261815"/>
+                <wp:effectExtent l="1270" t="0" r="3810" b="0"/>
+                <wp:wrapNone/>
+                <wp:docPr id="12" name="Cuadro de texto 12"/>
+                <wp:cNvGraphicFramePr/>
+                <a:graphic xmlns:a="http://schemas.openxmlformats.org/drawingml/2006/main">
+                  <a:graphicData uri="http://schemas.microsoft.com/office/word/2010/wordprocessingShape">
+                    <wps:wsp>
+                      <wps:cNvSpPr txBox="1"/>
+                      <wps:spPr>
+                        <a:xfrm rot="5400000">
+                          <a:off x="0" y="0"/>
+                          <a:ext cx="836246" cy="261815"/>
+                        </a:xfrm>
+                        <a:prstGeom prst="rect">
+                          <a:avLst/>
+                        </a:prstGeom>
+                        <a:noFill/>
+                        <a:ln w="6350">
+                          <a:noFill/>
+                        </a:ln>
+                      </wps:spPr>
+                      <wps:txbx>
+                        <w:txbxContent>
+                          <w:p>
+                            <w:pPr>
+                              <w:spacing w:line="20" w:lineRule="atLeast"/>
+                              <w:jc w:val="center"/>
+                              <w:rPr>
+                                <w:rFonts w:ascii="Montserrat" w:hAnsi="Montserrat"/>
+                                <w:b/>
+                                <w:bCs/>
+                                <w:sz w:val="20"/>
+                                <w:szCs w:val="20"/>
+                              </w:rPr>
+                            </w:pPr>
+                            <w:r>
+                              <w:rPr>
+                                <w:rFonts w:ascii="Montserrat" w:hAnsi="Montserrat"/>
+                                <w:b/>
+                                <w:bCs/>
+                                <w:sz w:val="20"/>
+                                <w:szCs w:val="20"/>
+                              </w:rPr>
+                              <w:t>REVERSO</w:t>
+                            </w:r>
+                          </w:p>
+                          <w:p/>
+                        </w:txbxContent>
+                      </wps:txbx>
+                      <wps:bodyPr rot="0" spcFirstLastPara="0" vertOverflow="overflow" horzOverflow="overflow" vert="horz" wrap="square" lIns="91440" tIns="45720" rIns="91440" bIns="45720" numCol="1" spcCol="0" rtlCol="0" fromWordArt="0" anchor="t" anchorCtr="0" forceAA="0" compatLnSpc="1">
+                        <a:prstTxWarp prst="textNoShape">
+                          <a:avLst/>
+                        </a:prstTxWarp>
+                        <a:noAutofit/>
+                      </wps:bodyPr>
+                    </wps:wsp>
+                  </a:graphicData>
+                </a:graphic>
+                <wp14:sizeRelH relativeFrom="margin">
+                  <wp14:pctWidth>0</wp14:pctWidth>
+                </wp14:sizeRelH>
+                <wp14:sizeRelV relativeFrom="margin">
+                  <wp14:pctHeight>0</wp14:pctHeight>
+                </wp14:sizeRelV>
+              </wp:anchor>
+            </w:drawing>
+          </mc:Choice>
+          <mc:Fallback xmlns:w16sdtfl="http://schemas.microsoft.com/office/word/2024/wordml/sdtformatlock" xmlns:w16sdtdh="http://schemas.microsoft.com/office/word/2020/wordml/sdtdatahash" xmlns:w16du="http://schemas.microsoft.com/office/word/2023/wordml/word16du" xmlns:w16="http://schemas.microsoft.com/office/word/2018/wordml" xmlns:w16cid="http://schemas.microsoft.com/office/word/2016/wordml/cid" xmlns:w16cex="http://schemas.microsoft.com/office/word/2018/wordml/cex" xmlns:oel="http://schemas.microsoft.com/office/2019/extlst" xmlns:am3d="http://schemas.microsoft.com/office/drawing/2017/model3d" xmlns:aink="http://schemas.microsoft.com/office/drawing/2016/ink" xmlns:cx8="http://schemas.microsoft.com/office/drawing/2016/5/14/chartex" xmlns:cx7="http://schemas.microsoft.com/office/drawing/2016/5/13/chartex" xmlns:cx6="http://schemas.microsoft.com/office/drawing/2016/5/12/chartex" xmlns:cx5="http://schemas.microsoft.com/office/drawing/2016/5/11/chartex" xmlns:cx4="http://schemas.microsoft.com/office/drawing/2016/5/10/chartex" xmlns:cx3="http://schemas.microsoft.com/office/drawing/2016/5/9/chartex" xmlns:cx2="http://schemas.microsoft.com/office/drawing/2015/10/21/chartex" xmlns:cx1="http://schemas.microsoft.com/office/drawing/2015/9/8/chartex">
+            <w:pict>
+              <v:shape w14:anchorId="1445C082" id="Cuadro de texto 12" o:spid="_x0000_s1031" type="#_x0000_t202" style="position:absolute;margin-left:-73.1pt;margin-top:0;width:65.85pt;height:20.6pt;rotation:90;z-index:251670528;visibility:visible;mso-wrap-style:square;mso-width-percent:0;mso-height-percent:0;mso-wrap-distance-left:9pt;mso-wrap-distance-top:0;mso-wrap-distance-right:9pt;mso-wrap-distance-bottom:0;mso-position-horizontal:absolute;mso-position-horizontal-relative:margin;mso-position-vertical:center;mso-position-vertical-relative:margin;mso-width-percent:0;mso-height-percent:0;mso-width-relative:margin;mso-height-relative:margin;v-text-anchor:top" o:gfxdata="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" filled="f" stroked="f" strokeweight=".5pt">
+                <v:textbox>
+                  <w:txbxContent>
+                    <w:p>
+                      <w:pPr>
+                        <w:spacing w:line="20" w:lineRule="atLeast"/>
+                        <w:jc w:val="center"/>
+                        <w:rPr>
+                          <w:rFonts w:ascii="Montserrat" w:hAnsi="Montserrat"/>
+                          <w:b/>
+                          <w:bCs/>
+                          <w:sz w:val="20"/>
+                          <w:szCs w:val="20"/>
+                        </w:rPr>
+                      </w:pPr>
+                      <w:r>
+                        <w:rPr>
+                          <w:rFonts w:ascii="Montserrat" w:hAnsi="Montserrat"/>
+                          <w:b/>
+                          <w:bCs/>
+                          <w:sz w:val="20"/>
+                          <w:szCs w:val="20"/>
+                        </w:rPr>
+                        <w:t>REVERSO</w:t>
+                      </w:r>
+                    </w:p>
+                    <w:p/>
+                  </w:txbxContent>
+                </v:textbox>
+                <w10:wrap anchorx="margin" anchory="margin"/>
+              </v:shape>
+            </w:pict>
+          </mc:Fallback>
+        </mc:AlternateContent>
+      </w:r>
+      <w:r>
+        <w:tab/>
+      </w:r>
+    </w:p>
+    <w:tbl>
+      <w:tblPr>
+        <w:tblStyle w:val="Tablaconcuadrcula"/>
+        <w:tblW w:w="13609" w:type="dxa"/>
+        <w:tblInd w:w="-289" w:type="dxa"/>
+        <w:tblLook w:val="04A0" w:firstRow="1" w:lastRow="0" w:firstColumn="1" w:lastColumn="0" w:noHBand="0" w:noVBand="1"/>
+      </w:tblPr>
+      <w:tblGrid>
+        <w:gridCol w:w="13609"/>
+      </w:tblGrid>
+      <w:tr>
+        <w:trPr>
+          <w:trHeight w:val="411"/>
+        </w:trPr>
+        <w:tc>
+          <w:tcPr>
+            <w:tcW w:w="13609" w:type="dxa"/>
+            <w:shd w:val="clear" w:color="auto" w:fill="D9E2F3" w:themeFill="accent1" w:themeFillTint="33"/>
+            <w:vAlign w:val="center"/>
+          </w:tcPr>
+          <w:p>
+            <w:pPr>
+              <w:tabs>
+                <w:tab w:val="left" w:pos="1326"/>
+              </w:tabs>
+              <w:rPr>
+                <w:rFonts w:ascii="Montserrat" w:hAnsi="Montserrat" w:cs="Arial"/>
+              </w:rPr>
+            </w:pPr>
+            <w:r>
+              <w:rPr>
+                <w:rFonts w:ascii="Montserrat" w:hAnsi="Montserrat" w:cs="Arial"/>
+                <w:b/>
+                <w:bCs/>
+              </w:rPr>
+              <w:t>NOMBRE DEL PONENTE</w:t>
+            </w:r>
+            <w:r>
+              <w:rPr>
+                <w:rFonts w:ascii="Montserrat" w:hAnsi="Montserrat" w:cs="Arial"/>
+                <w:b/>
+                <w:bCs/>
+              </w:rPr>
+              <w:t xml:space="preserve"> QUE </w:t>
+            </w:r>
+            <w:r>
+              <w:rPr>
+                <w:rFonts w:ascii="Montserrat" w:hAnsi="Montserrat" w:cs="Arial"/>
+                <w:b/>
+                <w:bCs/>
+              </w:rPr>
+              <w:t>AVALÓ</w:t>
+            </w:r>
+            <w:r>
+              <w:rPr>
+                <w:rFonts w:ascii="Montserrat" w:hAnsi="Montserrat" w:cs="Arial"/>
+                <w:b/>
+                <w:bCs/>
+              </w:rPr>
+              <w:t xml:space="preserve"> EL CURSO O TALLER</w:t>
+            </w:r>
+            <w:r>
+              <w:rPr>
+                <w:rFonts w:ascii="Montserrat" w:hAnsi="Montserrat" w:cs="Arial"/>
+                <w:b/>
+                <w:bCs/>
+              </w:rPr>
+              <w:t>:</w:t>
+            </w:r>
+            <w:r>
+              <w:rPr>
+                <w:rFonts w:ascii="Montserrat" w:hAnsi="Montserrat" w:cs="Arial"/>
+              </w:rPr>
+              <w:t xml:space="preserve"> </w:t>
+            </w:r>
+            <w:r>
+              <w:rPr>
+                <w:rFonts w:ascii="Montserrat" w:hAnsi="Montserrat" w:cs="Arial"/>
+              </w:rPr>
+              <w:t>LUIS ALBERTO VÁZQUEZ GUTIÉRREZ</w:t>
+            </w:r>
+          </w:p>
+        </w:tc>
+      </w:tr>
+    </w:tbl>
+    <w:p>
+      <w:pPr>
+        <w:tabs>
+          <w:tab w:val="left" w:pos="1326"/>
+        </w:tabs>
+        <w:rPr>
+          <w:rFonts w:ascii="Arial" w:hAnsi="Arial" w:cs="Arial"/>
+        </w:rPr>
+      </w:pPr>
+    </w:p>
+    <w:tbl>
+      <w:tblPr>
+        <w:tblStyle w:val="Tablaconcuadrcula"/>
+        <w:tblW w:w="13609" w:type="dxa"/>
+        <w:tblInd w:w="-289" w:type="dxa"/>
+        <w:tblLayout w:type="fixed"/>
+        <w:tblLook w:val="04A0" w:firstRow="1" w:lastRow="0" w:firstColumn="1" w:lastColumn="0" w:noHBand="0" w:noVBand="1"/>
+      </w:tblPr>
+      <w:tblGrid>
+        <w:gridCol w:w="6238"/>
+        <w:gridCol w:w="3118"/>
+        <w:gridCol w:w="4253"/>
+      </w:tblGrid>
+      <w:tr>
+        <w:trPr>
+          <w:trHeight w:val="396"/>
+        </w:trPr>
+        <w:tc>
+          <w:tcPr>
+            <w:tcW w:w="6238" w:type="dxa"/>
+            <w:shd w:val="clear" w:color="auto" w:fill="E95A0C"/>
+            <w:vAlign w:val="center"/>
+          </w:tcPr>
+          <w:p>
+            <w:pPr>
+              <w:tabs>
+                <w:tab w:val="left" w:pos="1326"/>
+              </w:tabs>
+              <w:jc w:val="both"/>
+              <w:rPr>
+                <w:rFonts w:ascii="Montserrat" w:hAnsi="Montserrat" w:cs="Arial"/>
+                <w:b/>
+                <w:bCs/>
+                <w:color w:val="FFFFFF" w:themeColor="background1"/>
+                <w:sz w:val="20"/>
+                <w:szCs w:val="20"/>
+              </w:rPr>
+            </w:pPr>
+            <w:r>
+              <w:rPr>
+                <w:rFonts w:ascii="Montserrat" w:hAnsi="Montserrat" w:cs="Arial"/>
+                <w:b/>
+                <w:bCs/>
+                <w:color w:val="FFFFFF" w:themeColor="background1"/>
+                <w:sz w:val="20"/>
+                <w:szCs w:val="20"/>
+              </w:rPr>
+              <w:t>CÉDULA PROFESIONA</w:t>
+            </w:r>
+            <w:r>
+              <w:rPr>
+                <w:rFonts w:ascii="Montserrat" w:hAnsi="Montserrat" w:cs="Arial"/>
+                <w:b/>
+                <w:bCs/>
+                <w:color w:val="FFFFFF" w:themeColor="background1"/>
+                <w:sz w:val="20"/>
+                <w:szCs w:val="20"/>
+              </w:rPr>
+              <w:t xml:space="preserve">L, </w:t>
+            </w:r>
+            <w:r>
+              <w:rPr>
+                <w:rFonts w:ascii="Montserrat" w:hAnsi="Montserrat" w:cs="Arial"/>
+                <w:b/>
+                <w:bCs/>
+                <w:color w:val="FFFFFF" w:themeColor="background1"/>
+                <w:sz w:val="20"/>
+                <w:szCs w:val="20"/>
+              </w:rPr>
+              <w:t>REGISTRO</w:t>
+            </w:r>
+            <w:r>
+              <w:rPr>
+                <w:rFonts w:ascii="Montserrat" w:hAnsi="Montserrat" w:cs="Arial"/>
+                <w:b/>
+                <w:bCs/>
+                <w:color w:val="FFFFFF" w:themeColor="background1"/>
+                <w:sz w:val="20"/>
+                <w:szCs w:val="20"/>
+              </w:rPr>
+              <w:t xml:space="preserve"> ANTE LA SECRETARIA DEL TRABAJO</w:t>
+            </w:r>
+            <w:r>
+              <w:rPr>
+                <w:rFonts w:ascii="Montserrat" w:hAnsi="Montserrat" w:cs="Arial"/>
+                <w:b/>
+                <w:bCs/>
+                <w:color w:val="FFFFFF" w:themeColor="background1"/>
+                <w:sz w:val="20"/>
+                <w:szCs w:val="20"/>
+              </w:rPr>
+              <w:t xml:space="preserve"> Y CERTIFICACIÓN EN ESTÁNDARES DE COMPETENCIA ANTE SEP</w:t>
+            </w:r>
+            <w:r>
+              <w:rPr>
+                <w:rFonts w:ascii="Montserrat" w:hAnsi="Montserrat" w:cs="Arial"/>
+                <w:b/>
+                <w:bCs/>
+                <w:color w:val="FFFFFF" w:themeColor="background1"/>
+                <w:sz w:val="20"/>
+                <w:szCs w:val="20"/>
+              </w:rPr>
+              <w:t xml:space="preserve">-CONOCER QUE </w:t>
+            </w:r>
+            <w:r>
+              <w:rPr>
+                <w:rFonts w:ascii="Montserrat" w:hAnsi="Montserrat" w:cs="Arial"/>
+                <w:b/>
+                <w:bCs/>
+                <w:color w:val="FFFFFF" w:themeColor="background1"/>
+                <w:sz w:val="20"/>
+                <w:szCs w:val="20"/>
+              </w:rPr>
+              <w:t>DAN VAL</w:t>
+            </w:r>
+            <w:r>
+              <w:rPr>
+                <w:rFonts w:ascii="Montserrat" w:hAnsi="Montserrat" w:cs="Arial"/>
+                <w:b/>
+                <w:bCs/>
+                <w:color w:val="FFFFFF" w:themeColor="background1"/>
+                <w:sz w:val="20"/>
+                <w:szCs w:val="20"/>
+              </w:rPr>
+              <w:t>OR</w:t>
+            </w:r>
+            <w:r>
+              <w:rPr>
+                <w:rFonts w:ascii="Montserrat" w:hAnsi="Montserrat" w:cs="Arial"/>
+                <w:b/>
+                <w:bCs/>
+                <w:color w:val="FFFFFF" w:themeColor="background1"/>
+                <w:sz w:val="20"/>
+                <w:szCs w:val="20"/>
+              </w:rPr>
+              <w:t xml:space="preserve"> CURRICULAR A LA CONSTANCIA.</w:t>
+            </w:r>
+          </w:p>
+        </w:tc>
+        <w:tc>
+          <w:tcPr>
+            <w:tcW w:w="3118" w:type="dxa"/>
+            <w:shd w:val="clear" w:color="auto" w:fill="E95A0C"/>
+            <w:vAlign w:val="center"/>
+          </w:tcPr>
+          <w:p>
+            <w:pPr>
+              <w:tabs>
+                <w:tab w:val="left" w:pos="1326"/>
+              </w:tabs>
+              <w:jc w:val="center"/>
+              <w:rPr>
+                <w:rFonts w:ascii="Montserrat" w:hAnsi="Montserrat" w:cs="Arial"/>
+                <w:b/>
+                <w:bCs/>
+                <w:color w:val="FFFFFF" w:themeColor="background1"/>
+                <w:sz w:val="20"/>
+                <w:szCs w:val="20"/>
+              </w:rPr>
+            </w:pPr>
+            <w:r>
+              <w:rPr>
+                <w:rFonts w:ascii="Montserrat" w:hAnsi="Montserrat" w:cs="Arial"/>
+                <w:b/>
+                <w:bCs/>
+                <w:color w:val="FFFFFF" w:themeColor="background1"/>
+                <w:sz w:val="20"/>
+                <w:szCs w:val="20"/>
+              </w:rPr>
+              <w:t>NUMERO/RFC/ FOLIO</w:t>
+            </w:r>
+          </w:p>
+        </w:tc>
+        <w:tc>
+          <w:tcPr>
+            <w:tcW w:w="4253" w:type="dxa"/>
+            <w:shd w:val="clear" w:color="auto" w:fill="E95A0C"/>
+          </w:tcPr>
+          <w:p>
+            <w:pPr>
+              <w:tabs>
+                <w:tab w:val="left" w:pos="1326"/>
+              </w:tabs>
+              <w:jc w:val="center"/>
+              <w:rPr>
+                <w:rFonts w:ascii="Montserrat" w:hAnsi="Montserrat" w:cs="Arial"/>
+                <w:b/>
+                <w:bCs/>
+                <w:color w:val="FFFFFF" w:themeColor="background1"/>
+                <w:sz w:val="20"/>
+                <w:szCs w:val="20"/>
+              </w:rPr>
+            </w:pPr>
+          </w:p>
+          <w:p>
+            <w:pPr>
+              <w:tabs>
+                <w:tab w:val="left" w:pos="1326"/>
+              </w:tabs>
+              <w:jc w:val="center"/>
+              <w:rPr>
+                <w:rFonts w:ascii="Montserrat" w:hAnsi="Montserrat" w:cs="Arial"/>
+                <w:b/>
+                <w:bCs/>
+                <w:color w:val="FFFFFF" w:themeColor="background1"/>
+                <w:sz w:val="20"/>
+                <w:szCs w:val="20"/>
+              </w:rPr>
+            </w:pPr>
+            <w:r>
+              <w:rPr>
+                <w:rFonts w:ascii="Montserrat" w:hAnsi="Montserrat" w:cs="Arial"/>
+                <w:b/>
+                <w:bCs/>
+                <w:color w:val="FFFFFF" w:themeColor="background1"/>
+                <w:sz w:val="20"/>
+                <w:szCs w:val="20"/>
+              </w:rPr>
+              <w:t>DIRECCIÓN ELECTRÓNICA PARA VERIFICAR</w:t>
+            </w:r>
+          </w:p>
+          <w:p>
+            <w:pPr>
+              <w:tabs>
+                <w:tab w:val="left" w:pos="1326"/>
+              </w:tabs>
+              <w:jc w:val="center"/>
+              <w:rPr>
+                <w:rFonts w:ascii="Montserrat" w:hAnsi="Montserrat" w:cs="Arial"/>
+                <w:b/>
+                <w:bCs/>
+                <w:color w:val="FFFFFF" w:themeColor="background1"/>
+                <w:sz w:val="20"/>
+                <w:szCs w:val="20"/>
+              </w:rPr>
+            </w:pPr>
+          </w:p>
+        </w:tc>
+      </w:tr>
+      <w:tr>
+        <w:tc>
+          <w:tcPr>
+            <w:tcW w:w="6238" w:type="dxa"/>
+            <w:vAlign w:val="center"/>
+          </w:tcPr>
+          <w:p>
+            <w:pPr>
+              <w:tabs>
+                <w:tab w:val="left" w:pos="1326"/>
+              </w:tabs>
+              <w:rPr>
+                <w:rFonts w:ascii="Montserrat" w:hAnsi="Montserrat" w:cs="Arial"/>
+                <w:sz w:val="20"/>
+                <w:szCs w:val="20"/>
+              </w:rPr>
+            </w:pPr>
+            <w:r>
+              <w:rPr>
+                <w:rFonts w:ascii="Montserrat" w:hAnsi="Montserrat" w:cs="Arial"/>
+                <w:sz w:val="20"/>
+                <w:szCs w:val="20"/>
+              </w:rPr>
+              <w:t>Número de Cédula Profesional</w:t>
+            </w:r>
+          </w:p>
+        </w:tc>
+        <w:tc>
+          <w:tcPr>
+            <w:tcW w:w="3118" w:type="dxa"/>
+            <w:vAlign w:val="center"/>
+          </w:tcPr>
+          <w:p>
+            <w:pPr>
+              <w:tabs>
+                <w:tab w:val="left" w:pos="1326"/>
+              </w:tabs>
+              <w:jc w:val="center"/>
+              <w:rPr>
+                <w:rFonts w:ascii="Montserrat" w:hAnsi="Montserrat" w:cs="Arial"/>
+                <w:b/>
+                <w:bCs/>
+                <w:color w:val="FF0000"/>
+              </w:rPr>
+            </w:pPr>
+            <w:r>
+              <w:rPr>
+                <w:rFonts w:ascii="Montserrat" w:hAnsi="Montserrat" w:cs="Arial"/>
+                <w:b/>
+                <w:bCs/>
+                <w:color w:val="FF0000"/>
+              </w:rPr>
+              <w:t>8027092</w:t>
+            </w:r>
+          </w:p>
+        </w:tc>
+        <w:tc>
+          <w:tcPr>
+            <w:tcW w:w="4253" w:type="dxa"/>
+          </w:tcPr>
+          <w:p>
+            <w:pPr>
+              <w:tabs>
+                <w:tab w:val="left" w:pos="1326"/>
+              </w:tabs>
+              <w:rPr>
+                <w:rFonts w:ascii="Montserrat" w:hAnsi="Montserrat" w:cs="Arial"/>
+                <w:color w:val="0070C0"/>
+                <w:sz w:val="20"/>
+                <w:szCs w:val="20"/>
+              </w:rPr>
+            </w:pPr>
+            <w:r>
+              <w:rPr>
+                <w:rFonts w:ascii="Montserrat" w:hAnsi="Montserrat" w:cs="Arial"/>
+                <w:color w:val="0070C0"/>
+                <w:sz w:val="20"/>
+                <w:szCs w:val="20"/>
+              </w:rPr>
+              <w:t>https://www.cedulaprofesional.sep.gob.mx/cedula/presidencia/indexAvanzada.action</w:t>
+            </w:r>
+          </w:p>
+        </w:tc>
+      </w:tr>
+      <w:tr>
+        <w:tc>
+          <w:tcPr>
+            <w:tcW w:w="6238" w:type="dxa"/>
+            <w:vAlign w:val="center"/>
+          </w:tcPr>
+          <w:p>
+            <w:pPr>
+              <w:tabs>
+                <w:tab w:val="left" w:pos="1326"/>
+              </w:tabs>
+              <w:rPr>
+                <w:rFonts w:ascii="Montserrat" w:hAnsi="Montserrat" w:cs="Arial"/>
+                <w:sz w:val="20"/>
+                <w:szCs w:val="20"/>
+              </w:rPr>
+            </w:pPr>
+            <w:r>
+              <w:rPr>
+                <w:rFonts w:ascii="Montserrat" w:hAnsi="Montserrat" w:cs="Arial"/>
+                <w:sz w:val="20"/>
+                <w:szCs w:val="20"/>
+              </w:rPr>
+              <w:t>Número de Registro ante la Secretaria del Trabajo y Previsión Social (STP)</w:t>
+            </w:r>
+          </w:p>
+        </w:tc>
+        <w:tc>
+          <w:tcPr>
+            <w:tcW w:w="3118" w:type="dxa"/>
+            <w:vAlign w:val="center"/>
+          </w:tcPr>
+          <w:p>
+            <w:pPr>
+              <w:tabs>
+                <w:tab w:val="left" w:pos="1326"/>
+              </w:tabs>
+              <w:jc w:val="center"/>
+              <w:rPr>
+                <w:rFonts w:ascii="Montserrat" w:hAnsi="Montserrat" w:cs="Arial"/>
+                <w:b/>
+                <w:bCs/>
+                <w:color w:val="FF0000"/>
+              </w:rPr>
+            </w:pPr>
+            <w:r>
+              <w:rPr>
+                <w:rFonts w:ascii="Montserrat" w:hAnsi="Montserrat" w:cs="Arial"/>
+                <w:b/>
+                <w:bCs/>
+                <w:color w:val="FF0000"/>
+              </w:rPr>
+              <w:t>LAVG810310LF4</w:t>
+            </w:r>
+          </w:p>
+        </w:tc>
+        <w:tc>
+          <w:tcPr>
+            <w:tcW w:w="4253" w:type="dxa"/>
+          </w:tcPr>
+          <w:p>
+            <w:pPr>
+              <w:tabs>
+                <w:tab w:val="left" w:pos="1326"/>
+              </w:tabs>
+              <w:rPr>
+                <w:rFonts w:ascii="Montserrat" w:hAnsi="Montserrat" w:cs="Arial"/>
+                <w:color w:val="0070C0"/>
+                <w:sz w:val="20"/>
+                <w:szCs w:val="20"/>
+              </w:rPr>
+            </w:pPr>
+            <w:r>
+              <w:rPr>
+                <w:rFonts w:ascii="Montserrat" w:hAnsi="Montserrat" w:cs="Arial"/>
+                <w:color w:val="0070C0"/>
+                <w:sz w:val="20"/>
+                <w:szCs w:val="20"/>
+              </w:rPr>
+              <w:t>https://agentes.stps.gob.mx/Buscador/BuscadorAgente.aspx</w:t>
+            </w:r>
+          </w:p>
+        </w:tc>
+        <w:bookmarkStart w:id="0" w:name="_GoBack"/>
+        <w:bookmarkEnd w:id="0"/>
+      </w:tr>
+      <w:tr>
+        <w:tc>
+          <w:tcPr>
+            <w:tcW w:w="6238" w:type="dxa"/>
+            <w:vAlign w:val="center"/>
+          </w:tcPr>
+          <w:p>
+            <w:pPr>
+              <w:tabs>
+                <w:tab w:val="left" w:pos="1326"/>
+              </w:tabs>
+              <w:rPr>
+                <w:rFonts w:ascii="Montserrat" w:hAnsi="Montserrat" w:cs="Arial"/>
+                <w:sz w:val="20"/>
+                <w:szCs w:val="20"/>
+              </w:rPr>
+            </w:pPr>
+            <w:r>
+              <w:rPr>
+                <w:rFonts w:ascii="Montserrat" w:hAnsi="Montserrat" w:cs="Arial"/>
+                <w:b/>
+                <w:bCs/>
+                <w:sz w:val="20"/>
+                <w:szCs w:val="20"/>
+              </w:rPr>
+              <w:t>EC0217.01</w:t>
+            </w:r>
+            <w:r>
+              <w:rPr>
+                <w:rFonts w:ascii="Montserrat" w:hAnsi="Montserrat" w:cs="Arial"/>
+                <w:sz w:val="20"/>
+                <w:szCs w:val="20"/>
+              </w:rPr>
+              <w:t>-Impartición de cursos de formación del capital humano de manera presencial grupal</w:t>
+            </w:r>
+          </w:p>
+        </w:tc>
+        <w:tc>
+          <w:tcPr>
+            <w:tcW w:w="3118" w:type="dxa"/>
+            <w:vAlign w:val="center"/>
+          </w:tcPr>
+          <w:p>
+            <w:pPr>
+              <w:tabs>
+                <w:tab w:val="left" w:pos="1326"/>
+              </w:tabs>
+              <w:jc w:val="center"/>
+              <w:rPr>
+                <w:rFonts w:ascii="Montserrat" w:hAnsi="Montserrat" w:cs="Arial"/>
+                <w:b/>
+                <w:bCs/>
+                <w:color w:val="FF0000"/>
+              </w:rPr>
+            </w:pPr>
+            <w:r>
+              <w:rPr>
+                <w:rFonts w:ascii="Montserrat" w:hAnsi="Montserrat" w:cs="Arial"/>
+                <w:b/>
+                <w:bCs/>
+                <w:color w:val="FF0000"/>
+              </w:rPr>
+              <w:t>3003722</w:t>
+            </w:r>
+          </w:p>
+        </w:tc>
+        <w:tc>
+          <w:tcPr>
+            <w:tcW w:w="4253" w:type="dxa"/>
+          </w:tcPr>
+          <w:p>
+            <w:pPr>
+              <w:tabs>
+                <w:tab w:val="left" w:pos="1326"/>
+              </w:tabs>
+              <w:rPr>
+                <w:rFonts w:ascii="Montserrat" w:hAnsi="Montserrat" w:cs="Arial"/>
+                <w:color w:val="0070C0"/>
+                <w:sz w:val="20"/>
+                <w:szCs w:val="20"/>
+              </w:rPr>
+            </w:pPr>
+            <w:hyperlink r:id="rId7" w:history="1">
+              <w:r>
+                <w:rPr>
+                  <w:rStyle w:val="Hipervnculo"/>
+                  <w:rFonts w:ascii="Montserrat" w:hAnsi="Montserrat"/>
+                  <w:sz w:val="19"/>
+                  <w:szCs w:val="19"/>
+                  <w:u w:val="none"/>
+                </w:rPr>
+                <w:t>https://conocer.gob.mx/RENAP/certificaciones</w:t>
+              </w:r>
+            </w:hyperlink>
+          </w:p>
+        </w:tc>
+      </w:tr>
+      <w:tr>
+        <w:tc>
+          <w:tcPr>
+            <w:tcW w:w="6238" w:type="dxa"/>
+            <w:vAlign w:val="center"/>
+          </w:tcPr>
+          <w:p>
+            <w:pPr>
+              <w:tabs>
+                <w:tab w:val="left" w:pos="1326"/>
+              </w:tabs>
+              <w:rPr>
+                <w:rFonts w:ascii="Montserrat" w:hAnsi="Montserrat" w:cs="Arial"/>
+                <w:sz w:val="20"/>
+                <w:szCs w:val="20"/>
+              </w:rPr>
+            </w:pPr>
+            <w:r>
+              <w:rPr>
+                <w:rFonts w:ascii="Montserrat" w:hAnsi="Montserrat" w:cs="Arial"/>
+                <w:b/>
+                <w:bCs/>
+                <w:sz w:val="20"/>
+                <w:szCs w:val="20"/>
+              </w:rPr>
+              <w:t>EC0366</w:t>
+            </w:r>
+            <w:r>
+              <w:rPr>
+                <w:rFonts w:ascii="Montserrat" w:hAnsi="Montserrat" w:cs="Arial"/>
+                <w:sz w:val="20"/>
+                <w:szCs w:val="20"/>
+              </w:rPr>
+              <w:t>-Desarrollo de cursos de formación en línea</w:t>
+            </w:r>
+          </w:p>
+        </w:tc>
+        <w:tc>
+          <w:tcPr>
+            <w:tcW w:w="3118" w:type="dxa"/>
+            <w:vAlign w:val="center"/>
+          </w:tcPr>
+          <w:p>
+            <w:pPr>
+              <w:tabs>
+                <w:tab w:val="left" w:pos="1326"/>
+              </w:tabs>
+              <w:jc w:val="center"/>
+              <w:rPr>
+                <w:rFonts w:ascii="Montserrat" w:hAnsi="Montserrat" w:cs="Arial"/>
+                <w:b/>
+                <w:bCs/>
+                <w:color w:val="FF0000"/>
+              </w:rPr>
+            </w:pPr>
+            <w:r>
+              <w:rPr>
+                <w:rFonts w:ascii="Montserrat" w:hAnsi="Montserrat" w:cs="Arial"/>
+                <w:b/>
+                <w:bCs/>
+                <w:color w:val="FF0000"/>
+              </w:rPr>
+              <w:t>14013622</w:t>
+            </w:r>
+          </w:p>
+        </w:tc>
+        <w:tc>
+          <w:tcPr>
+            <w:tcW w:w="4253" w:type="dxa"/>
+          </w:tcPr>
+          <w:p>
+            <w:pPr>
+              <w:tabs>
+                <w:tab w:val="left" w:pos="1326"/>
+              </w:tabs>
+              <w:rPr>
+                <w:rFonts w:ascii="Montserrat" w:hAnsi="Montserrat" w:cs="Arial"/>
+                <w:color w:val="0070C0"/>
+                <w:sz w:val="20"/>
+                <w:szCs w:val="20"/>
+              </w:rPr>
+            </w:pPr>
+            <w:hyperlink r:id="rId8" w:history="1">
+              <w:r>
+                <w:rPr>
+                  <w:rStyle w:val="Hipervnculo"/>
+                  <w:rFonts w:ascii="Montserrat" w:hAnsi="Montserrat"/>
+                  <w:sz w:val="19"/>
+                  <w:szCs w:val="19"/>
+                  <w:u w:val="none"/>
+                </w:rPr>
+                <w:t>https://conocer.gob.mx/RENAP/certificaciones</w:t>
+              </w:r>
+            </w:hyperlink>
+          </w:p>
+        </w:tc>
+      </w:tr>
+    </w:tbl>
+    <w:p>
+      <w:pPr>
+        <w:tabs>
+          <w:tab w:val="left" w:pos="1326"/>
+        </w:tabs>
+      </w:pPr>
+      <w:r>
+        <w:rPr>
+          <w:noProof/>
+          <w:lang w:val="en-US"/>
+        </w:rPr>
+        <mc:AlternateContent>
+          <mc:Choice Requires="wps">
+            <w:drawing>
+              <wp:anchor distT="0" distB="0" distL="114300" distR="114300" simplePos="0" relativeHeight="251672576" behindDoc="0" locked="0" layoutInCell="1" allowOverlap="1" wp14:anchorId="3E4122F7" wp14:editId="51F1E591">
+                <wp:simplePos x="0" y="0"/>
+                <wp:positionH relativeFrom="margin">
+                  <wp:posOffset>-284941</wp:posOffset>
+                </wp:positionH>
+                <wp:positionV relativeFrom="paragraph">
+                  <wp:posOffset>109461</wp:posOffset>
+                </wp:positionV>
+                <wp:extent cx="8844455" cy="923193"/>
+                <wp:effectExtent l="0" t="0" r="0" b="0"/>
+                <wp:wrapNone/>
+                <wp:docPr id="1530783225" name="Cuadro de texto 1530783225"/>
+                <wp:cNvGraphicFramePr/>
+                <a:graphic xmlns:a="http://schemas.openxmlformats.org/drawingml/2006/main">
+                  <a:graphicData uri="http://schemas.microsoft.com/office/word/2010/wordprocessingShape">
+                    <wps:wsp>
+                      <wps:cNvSpPr txBox="1"/>
+                      <wps:spPr>
+                        <a:xfrm>
+                          <a:off x="0" y="0"/>
+                          <a:ext cx="8844455" cy="923193"/>
+                        </a:xfrm>
+                        <a:prstGeom prst="rect">
+                          <a:avLst/>
+                        </a:prstGeom>
+                        <a:noFill/>
+                        <a:ln w="6350">
+                          <a:noFill/>
+                        </a:ln>
+                      </wps:spPr>
+                      <wps:txbx>
+                        <w:txbxContent>
+                          <w:p>
+                            <w:pPr>
+                              <w:spacing w:after="0" w:line="20" w:lineRule="atLeast"/>
+                              <w:rPr>
+                                <w:rFonts w:ascii="Montserrat Medium" w:hAnsi="Montserrat Medium"/>
+                                <w:b/>
+                                <w:bCs/>
+                                <w:sz w:val="16"/>
+                                <w:szCs w:val="16"/>
+                              </w:rPr>
+                            </w:pPr>
+                            <w:r>
+                              <w:rPr>
+                                <w:rFonts w:ascii="Montserrat Medium" w:hAnsi="Montserrat Medium"/>
+                                <w:b/>
+                                <w:bCs/>
+                                <w:sz w:val="16"/>
+                                <w:szCs w:val="16"/>
+                              </w:rPr>
+                              <w:t>¿Conoces las consecuencias de falsificar un documento?</w:t>
+                            </w:r>
+                          </w:p>
+                          <w:p>
+                            <w:pPr>
+                              <w:spacing w:after="0" w:line="20" w:lineRule="atLeast"/>
+                              <w:rPr>
+                                <w:rFonts w:ascii="Montserrat Medium" w:hAnsi="Montserrat Medium"/>
+                                <w:sz w:val="16"/>
+                                <w:szCs w:val="16"/>
+                              </w:rPr>
+                            </w:pPr>
+                            <w:r>
+                              <w:rPr>
+                                <w:rFonts w:ascii="Montserrat Medium" w:hAnsi="Montserrat Medium"/>
+                                <w:sz w:val="16"/>
+                                <w:szCs w:val="16"/>
+                              </w:rPr>
+                              <w:t>El delito consiste en alterar o modificar ciertos elementos del documento original sin la autorización del autor. La falsificación de documentos se considera un delito cuando se cause algún perjuicio al autor o se intente obtener algún beneficio.</w:t>
+                            </w:r>
+                          </w:p>
+                          <w:p>
+                            <w:pPr>
+                              <w:spacing w:after="0" w:line="20" w:lineRule="atLeast"/>
+                              <w:rPr>
+                                <w:rFonts w:ascii="Montserrat Medium" w:hAnsi="Montserrat Medium"/>
+                                <w:sz w:val="16"/>
+                                <w:szCs w:val="16"/>
+                              </w:rPr>
+                            </w:pPr>
+                            <w:r>
+                              <w:rPr>
+                                <w:rFonts w:ascii="Montserrat Medium" w:hAnsi="Montserrat Medium"/>
+                                <w:sz w:val="16"/>
+                                <w:szCs w:val="16"/>
+                              </w:rPr>
+                              <w:t>Tratándose de documentos privados, la pena puede llegar a ser de 6 meses a 7 años y medio de prisión.</w:t>
+                            </w:r>
+                          </w:p>
+                          <w:p>
+                            <w:pPr>
+                              <w:spacing w:after="0" w:line="20" w:lineRule="atLeast"/>
+                              <w:rPr>
+                                <w:rFonts w:ascii="Montserrat Medium" w:hAnsi="Montserrat Medium"/>
+                                <w:sz w:val="16"/>
+                                <w:szCs w:val="16"/>
+                              </w:rPr>
+                            </w:pPr>
+                            <w:r>
+                              <w:rPr>
+                                <w:rFonts w:ascii="Montserrat Medium" w:hAnsi="Montserrat Medium"/>
+                                <w:sz w:val="16"/>
+                                <w:szCs w:val="16"/>
+                              </w:rPr>
+                              <w:t>- Libro II, Título VIII del Código Penal Federal en México.</w:t>
+                            </w:r>
+                          </w:p>
+                        </w:txbxContent>
+                      </wps:txbx>
+                      <wps:bodyPr rot="0" spcFirstLastPara="0" vertOverflow="overflow" horzOverflow="overflow" vert="horz" wrap="square" lIns="91440" tIns="45720" rIns="91440" bIns="45720" numCol="1" spcCol="0" rtlCol="0" fromWordArt="0" anchor="t" anchorCtr="0" forceAA="0" compatLnSpc="1">
+                        <a:prstTxWarp prst="textNoShape">
+                          <a:avLst/>
+                        </a:prstTxWarp>
+                        <a:noAutofit/>
+                      </wps:bodyPr>
+                    </wps:wsp>
+                  </a:graphicData>
+                </a:graphic>
+                <wp14:sizeRelH relativeFrom="margin">
+                  <wp14:pctWidth>0</wp14:pctWidth>
+                </wp14:sizeRelH>
+                <wp14:sizeRelV relativeFrom="margin">
+                  <wp14:pctHeight>0</wp14:pctHeight>
+                </wp14:sizeRelV>
+              </wp:anchor>
+            </w:drawing>
+          </mc:Choice>
+          <mc:Fallback xmlns:w16sdtfl="http://schemas.microsoft.com/office/word/2024/wordml/sdtformatlock" xmlns:w16sdtdh="http://schemas.microsoft.com/office/word/2020/wordml/sdtdatahash" xmlns:w16du="http://schemas.microsoft.com/office/word/2023/wordml/word16du" xmlns:w16="http://schemas.microsoft.com/office/word/2018/wordml" xmlns:w16cid="http://schemas.microsoft.com/office/word/2016/wordml/cid" xmlns:w16cex="http://schemas.microsoft.com/office/word/2018/wordml/cex" xmlns:oel="http://schemas.microsoft.com/office/2019/extlst" xmlns:am3d="http://schemas.microsoft.com/office/drawing/2017/model3d" xmlns:aink="http://schemas.microsoft.com/office/drawing/2016/ink" xmlns:cx8="http://schemas.microsoft.com/office/drawing/2016/5/14/chartex" xmlns:cx7="http://schemas.microsoft.com/office/drawing/2016/5/13/chartex" xmlns:cx6="http://schemas.microsoft.com/office/drawing/2016/5/12/chartex" xmlns:cx5="http://schemas.microsoft.com/office/drawing/2016/5/11/chartex" xmlns:cx4="http://schemas.microsoft.com/office/drawing/2016/5/10/chartex" xmlns:cx3="http://schemas.microsoft.com/office/drawing/2016/5/9/chartex" xmlns:cx2="http://schemas.microsoft.com/office/drawing/2015/10/21/chartex" xmlns:cx1="http://schemas.microsoft.com/office/drawing/2015/9/8/chartex">
+            <w:pict>
+              <v:shape w14:anchorId="3E4122F7" id="Cuadro de texto 1530783225" o:spid="_x0000_s1032" type="#_x0000_t202" style="position:absolute;margin-left:-22.45pt;margin-top:8.6pt;width:696.4pt;height:72.7pt;z-index:251672576;visibility:visible;mso-wrap-style:square;mso-width-percent:0;mso-height-percent:0;mso-wrap-distance-left:9pt;mso-wrap-distance-top:0;mso-wrap-distance-right:9pt;mso-wrap-distance-bottom:0;mso-position-horizontal:absolute;mso-position-horizontal-relative:margin;mso-position-vertical:absolute;mso-position-vertical-relative:text;mso-width-percent:0;mso-height-percent:0;mso-width-relative:margin;mso-height-relative:margin;v-text-anchor:top" o:gfxdata="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" filled="f" stroked="f" strokeweight=".5pt">
+                <v:textbox>
+                  <w:txbxContent>
+                    <w:p>
+                      <w:pPr>
+                        <w:spacing w:after="0" w:line="20" w:lineRule="atLeast"/>
+                        <w:rPr>
+                          <w:rFonts w:ascii="Montserrat Medium" w:hAnsi="Montserrat Medium"/>
+                          <w:b/>
+                          <w:bCs/>
+                          <w:sz w:val="16"/>
+                          <w:szCs w:val="16"/>
+                        </w:rPr>
+                      </w:pPr>
+                      <w:r>
+                        <w:rPr>
+                          <w:rFonts w:ascii="Montserrat Medium" w:hAnsi="Montserrat Medium"/>
+                          <w:b/>
+                          <w:bCs/>
+                          <w:sz w:val="16"/>
+                          <w:szCs w:val="16"/>
+                        </w:rPr>
+                        <w:t>¿Conoces las consecuencias de falsificar un documento?</w:t>
+                      </w:r>
+                    </w:p>
+                    <w:p>
+                      <w:pPr>
+                        <w:spacing w:after="0" w:line="20" w:lineRule="atLeast"/>
+                        <w:rPr>
+                          <w:rFonts w:ascii="Montserrat Medium" w:hAnsi="Montserrat Medium"/>
+                          <w:sz w:val="16"/>
+                          <w:szCs w:val="16"/>
+                        </w:rPr>
+                      </w:pPr>
+                      <w:r>
+                        <w:rPr>
+                          <w:rFonts w:ascii="Montserrat Medium" w:hAnsi="Montserrat Medium"/>
+                          <w:sz w:val="16"/>
+                          <w:szCs w:val="16"/>
+                        </w:rPr>
+                        <w:t>El delito consiste en alterar o modificar ciertos elementos del documento original sin la autorización del autor. La falsificación de documentos se considera un delito cuando se cause algún perjuicio al autor o se intente obtener algún beneficio.</w:t>
+                      </w:r>
+                    </w:p>
+                    <w:p>
+                      <w:pPr>
+                        <w:spacing w:after="0" w:line="20" w:lineRule="atLeast"/>
+                        <w:rPr>
+                          <w:rFonts w:ascii="Montserrat Medium" w:hAnsi="Montserrat Medium"/>
+                          <w:sz w:val="16"/>
+                          <w:szCs w:val="16"/>
+                        </w:rPr>
+                      </w:pPr>
+                      <w:r>
+                        <w:rPr>
+                          <w:rFonts w:ascii="Montserrat Medium" w:hAnsi="Montserrat Medium"/>
+                          <w:sz w:val="16"/>
+                          <w:szCs w:val="16"/>
+                        </w:rPr>
+                        <w:t>Tratándose de documentos privados, la pena puede llegar a ser de 6 meses a 7 años y medio de prisión.</w:t>
+                      </w:r>
+                    </w:p>
+                    <w:p>
+                      <w:pPr>
+                        <w:spacing w:after="0" w:line="20" w:lineRule="atLeast"/>
+                        <w:rPr>
+                          <w:rFonts w:ascii="Montserrat Medium" w:hAnsi="Montserrat Medium"/>
+                          <w:sz w:val="16"/>
+                          <w:szCs w:val="16"/>
+                        </w:rPr>
+                      </w:pPr>
+                      <w:r>
+                        <w:rPr>
+                          <w:rFonts w:ascii="Montserrat Medium" w:hAnsi="Montserrat Medium"/>
+                          <w:sz w:val="16"/>
+                          <w:szCs w:val="16"/>
+                        </w:rPr>
+                        <w:t>- Libro II, Título VIII del Código Penal Federal en México.</w:t>
+                      </w:r>
+                    </w:p>
+                  </w:txbxContent>
+                </v:textbox>
+                <w10:wrap anchorx="margin"/>
+              </v:shape>
+            </w:pict>
+          </mc:Fallback>
+        </mc:AlternateContent>
       </w:r>
     </w:p>
     <w:sectPr>
       <w:pgSz w:w="15840" w:h="12240" w:orient="landscape"/>
-      <w:pgMar w:top="1440" w:right="1440" w:bottom="1440" w:left="1440" w:header="708" w:footer="708" w:gutter="0"/>
+      <w:pgMar w:top="1701" w:right="1417" w:bottom="1418" w:left="1417" w:header="708" w:footer="708" w:gutter="0"/>
       <w:cols w:space="708"/>
       <w:docGrid w:linePitch="360"/>
     </w:sectPr>
@@ -162,7 +1920,7 @@
         <w:rFonts w:asciiTheme="minorHAnsi" w:eastAsiaTheme="minorHAnsi" w:hAnsiTheme="minorHAnsi" w:cstheme="minorBidi"/>
         <w:sz w:val="22"/>
         <w:szCs w:val="22"/>
-        <w:lang w:val="en-US" w:eastAsia="en-US" w:bidi="ar-SA"/>
+        <w:lang w:val="es-MX" w:eastAsia="en-US" w:bidi="ar-SA"/>
       </w:rPr>
     </w:rPrDefault>
     <w:pPrDefault>
@@ -547,6 +2305,7 @@
   <w:style w:type="paragraph" w:default="1" w:styleId="Normal">
     <w:name w:val="Normal"/>
     <w:qFormat/>
+    <w:rsid w:val="008170B6"/>
   </w:style>
   <w:style w:type="character" w:default="1" w:styleId="Fuentedeprrafopredeter">
     <w:name w:val="Default Paragraph Font"/>
@@ -575,6 +2334,60 @@
     <w:semiHidden/>
     <w:unhideWhenUsed/>
   </w:style>
+  <w:style w:type="table" w:styleId="Tablaconcuadrcula">
+    <w:name w:val="Table Grid"/>
+    <w:basedOn w:val="Tablanormal"/>
+    <w:uiPriority w:val="39"/>
+    <w:rsid w:val="00D10248"/>
+    <w:pPr>
+      <w:spacing w:after="0" w:line="240" w:lineRule="auto"/>
+    </w:pPr>
+    <w:tblPr>
+      <w:tblBorders>
+        <w:top w:val="single" w:sz="4" w:space="0" w:color="auto"/>
+        <w:left w:val="single" w:sz="4" w:space="0" w:color="auto"/>
+        <w:bottom w:val="single" w:sz="4" w:space="0" w:color="auto"/>
+        <w:right w:val="single" w:sz="4" w:space="0" w:color="auto"/>
+        <w:insideH w:val="single" w:sz="4" w:space="0" w:color="auto"/>
+        <w:insideV w:val="single" w:sz="4" w:space="0" w:color="auto"/>
+      </w:tblBorders>
+    </w:tblPr>
+  </w:style>
+  <w:style w:type="character" w:styleId="Hipervnculo">
+    <w:name w:val="Hyperlink"/>
+    <w:basedOn w:val="Fuentedeprrafopredeter"/>
+    <w:uiPriority w:val="99"/>
+    <w:unhideWhenUsed/>
+    <w:rsid w:val="008170B6"/>
+    <w:rPr>
+      <w:color w:val="0563C1" w:themeColor="hyperlink"/>
+      <w:u w:val="single"/>
+    </w:rPr>
+  </w:style>
+  <w:style w:type="character" w:customStyle="1" w:styleId="UnresolvedMention">
+    <w:name w:val="Unresolved Mention"/>
+    <w:basedOn w:val="Fuentedeprrafopredeter"/>
+    <w:uiPriority w:val="99"/>
+    <w:semiHidden/>
+    <w:unhideWhenUsed/>
+    <w:rsid w:val="008170B6"/>
+    <w:rPr>
+      <w:color w:val="605E5C"/>
+      <w:shd w:val="clear" w:color="auto" w:fill="E1DFDD"/>
+    </w:rPr>
+  </w:style>
+  <w:style w:type="character" w:styleId="Hipervnculovisitado">
+    <w:name w:val="FollowedHyperlink"/>
+    <w:basedOn w:val="Fuentedeprrafopredeter"/>
+    <w:uiPriority w:val="99"/>
+    <w:semiHidden/>
+    <w:unhideWhenUsed/>
+    <w:rsid w:val="000E0ECA"/>
+    <w:rPr>
+      <w:color w:val="954F72" w:themeColor="followedHyperlink"/>
+      <w:u w:val="single"/>
+    </w:rPr>
+  </w:style>
 </w:styles>
 </file>
 
@@ -595,7 +2408,7 @@
         <a:srgbClr val="E7E6E6"/>
       </a:lt2>
       <a:accent1>
-        <a:srgbClr val="5B9BD5"/>
+        <a:srgbClr val="4472C4"/>
       </a:accent1>
       <a:accent2>
         <a:srgbClr val="ED7D31"/>
@@ -607,7 +2420,7 @@
         <a:srgbClr val="FFC000"/>
       </a:accent4>
       <a:accent5>
-        <a:srgbClr val="4472C4"/>
+        <a:srgbClr val="5B9BD5"/>
       </a:accent5>
       <a:accent6>
         <a:srgbClr val="70AD47"/>
@@ -654,6 +2467,23 @@
         <a:font script="Viet" typeface="Times New Roman"/>
         <a:font script="Uigh" typeface="Microsoft Uighur"/>
         <a:font script="Geor" typeface="Sylfaen"/>
+        <a:font script="Armn" typeface="Arial"/>
+        <a:font script="Bugi" typeface="Leelawadee UI"/>
+        <a:font script="Bopo" typeface="Microsoft JhengHei"/>
+        <a:font script="Java" typeface="Javanese Text"/>
+        <a:font script="Lisu" typeface="Segoe UI"/>
+        <a:font script="Mymr" typeface="Myanmar Text"/>
+        <a:font script="Nkoo" typeface="Ebrima"/>
+        <a:font script="Olck" typeface="Nirmala UI"/>
+        <a:font script="Osma" typeface="Ebrima"/>
+        <a:font script="Phag" typeface="Phagspa"/>
+        <a:font script="Syrn" typeface="Estrangelo Edessa"/>
+        <a:font script="Syrj" typeface="Estrangelo Edessa"/>
+        <a:font script="Syre" typeface="Estrangelo Edessa"/>
+        <a:font script="Sora" typeface="Nirmala UI"/>
+        <a:font script="Tale" typeface="Microsoft Tai Le"/>
+        <a:font script="Talu" typeface="Microsoft New Tai Lue"/>
+        <a:font script="Tfng" typeface="Ebrima"/>
       </a:majorFont>
       <a:minorFont>
         <a:latin typeface="Calibri" panose="020F0502020204030204"/>
@@ -689,6 +2519,23 @@
         <a:font script="Viet" typeface="Arial"/>
         <a:font script="Uigh" typeface="Microsoft Uighur"/>
         <a:font script="Geor" typeface="Sylfaen"/>
+        <a:font script="Armn" typeface="Arial"/>
+        <a:font script="Bugi" typeface="Leelawadee UI"/>
+        <a:font script="Bopo" typeface="Microsoft JhengHei"/>
+        <a:font script="Java" typeface="Javanese Text"/>
+        <a:font script="Lisu" typeface="Segoe UI"/>
+        <a:font script="Mymr" typeface="Myanmar Text"/>
+        <a:font script="Nkoo" typeface="Ebrima"/>
+        <a:font script="Olck" typeface="Nirmala UI"/>
+        <a:font script="Osma" typeface="Ebrima"/>
+        <a:font script="Phag" typeface="Phagspa"/>
+        <a:font script="Syrn" typeface="Estrangelo Edessa"/>
+        <a:font script="Syrj" typeface="Estrangelo Edessa"/>
+        <a:font script="Syre" typeface="Estrangelo Edessa"/>
+        <a:font script="Sora" typeface="Nirmala UI"/>
+        <a:font script="Tale" typeface="Microsoft Tai Le"/>
+        <a:font script="Talu" typeface="Microsoft New Tai Lue"/>
+        <a:font script="Tfng" typeface="Ebrima"/>
       </a:minorFont>
     </a:fontScheme>
     <a:fmtScheme name="Office">

</xml_diff>